<commit_message>
added seller user stories
</commit_message>
<xml_diff>
--- a/User stories for proj.docx
+++ b/User stories for proj.docx
@@ -9,6 +9,7 @@
           <w:bCs/>
           <w:sz w:val="28"/>
           <w:szCs w:val="28"/>
+          <w:u w:val="single"/>
         </w:rPr>
       </w:pPr>
       <w:r>
@@ -17,6 +18,7 @@
           <w:bCs/>
           <w:sz w:val="28"/>
           <w:szCs w:val="28"/>
+          <w:u w:val="single"/>
         </w:rPr>
         <w:t>Epic 1: Registration</w:t>
       </w:r>
@@ -46,13 +48,16 @@
       </w:r>
     </w:p>
     <w:p>
-      <w:r>
-        <w:tab/>
+      <w:pPr>
+        <w:ind w:left="720"/>
+      </w:pPr>
+      <w:r>
         <w:t>As a buyer, I want to register for an account on the e-commerce platform so that I can access personalized features and make purchases.</w:t>
       </w:r>
     </w:p>
     <w:p>
       <w:pPr>
+        <w:ind w:firstLine="720"/>
         <w:rPr>
           <w:b/>
           <w:bCs/>
@@ -219,12 +224,9 @@
     </w:p>
     <w:p>
       <w:pPr>
-        <w:numPr>
-          <w:ilvl w:val="0"/>
-          <w:numId w:val="35"/>
-        </w:numPr>
         <w:shd w:val="clear" w:color="auto" w:fill="FFFFFF"/>
         <w:spacing w:after="0" w:line="240" w:lineRule="auto"/>
+        <w:ind w:left="720"/>
         <w:rPr>
           <w:rFonts w:eastAsia="Times New Roman" w:cstheme="minorHAnsi"/>
           <w:color w:val="0D0D0D"/>
@@ -282,7 +284,7 @@
       <w:pPr>
         <w:shd w:val="clear" w:color="auto" w:fill="FFFFFF"/>
         <w:spacing w:after="0" w:line="240" w:lineRule="auto"/>
-        <w:ind w:firstLine="360"/>
+        <w:ind w:firstLine="720"/>
         <w:rPr>
           <w:rFonts w:eastAsia="Times New Roman" w:cstheme="minorHAnsi"/>
           <w:b/>
@@ -327,9 +329,10 @@
     </w:p>
     <w:p>
       <w:pPr>
-        <w:numPr>
-          <w:ilvl w:val="1"/>
-          <w:numId w:val="35"/>
+        <w:pStyle w:val="ListParagraph"/>
+        <w:numPr>
+          <w:ilvl w:val="0"/>
+          <w:numId w:val="41"/>
         </w:numPr>
         <w:shd w:val="clear" w:color="auto" w:fill="FFFFFF"/>
         <w:spacing w:after="0" w:line="240" w:lineRule="auto"/>
@@ -349,14 +352,15 @@
           <w:lang w:val="en-US"/>
           <w14:ligatures w14:val="none"/>
         </w:rPr>
-        <w:t>The registration form should include a field for entering a password.</w:t>
-      </w:r>
-    </w:p>
-    <w:p>
-      <w:pPr>
-        <w:numPr>
-          <w:ilvl w:val="1"/>
-          <w:numId w:val="35"/>
+        <w:t>After submitting the registration form, my registration data should be securely transmitted to the backend server.</w:t>
+      </w:r>
+    </w:p>
+    <w:p>
+      <w:pPr>
+        <w:pStyle w:val="ListParagraph"/>
+        <w:numPr>
+          <w:ilvl w:val="0"/>
+          <w:numId w:val="41"/>
         </w:numPr>
         <w:shd w:val="clear" w:color="auto" w:fill="FFFFFF"/>
         <w:spacing w:after="0" w:line="240" w:lineRule="auto"/>
@@ -376,14 +380,15 @@
           <w:lang w:val="en-US"/>
           <w14:ligatures w14:val="none"/>
         </w:rPr>
-        <w:t>The system should enforce password complexity requirements, such as minimum length, combination of letters, numbers, and special characters.</w:t>
-      </w:r>
-    </w:p>
-    <w:p>
-      <w:pPr>
-        <w:numPr>
-          <w:ilvl w:val="1"/>
-          <w:numId w:val="35"/>
+        <w:t>The backend server should securely store my registration data in the backend database.</w:t>
+      </w:r>
+    </w:p>
+    <w:p>
+      <w:pPr>
+        <w:pStyle w:val="ListParagraph"/>
+        <w:numPr>
+          <w:ilvl w:val="0"/>
+          <w:numId w:val="41"/>
         </w:numPr>
         <w:shd w:val="clear" w:color="auto" w:fill="FFFFFF"/>
         <w:spacing w:after="0" w:line="240" w:lineRule="auto"/>
@@ -403,14 +408,15 @@
           <w:lang w:val="en-US"/>
           <w14:ligatures w14:val="none"/>
         </w:rPr>
-        <w:t>Users should receive real-time feedback on the strength of their chosen password, with suggestions for improvement if necessary.</w:t>
-      </w:r>
-    </w:p>
-    <w:p>
-      <w:pPr>
-        <w:numPr>
-          <w:ilvl w:val="1"/>
-          <w:numId w:val="35"/>
+        <w:t>The registration form should include a field for entering a password.</w:t>
+      </w:r>
+    </w:p>
+    <w:p>
+      <w:pPr>
+        <w:pStyle w:val="ListParagraph"/>
+        <w:numPr>
+          <w:ilvl w:val="0"/>
+          <w:numId w:val="41"/>
         </w:numPr>
         <w:shd w:val="clear" w:color="auto" w:fill="FFFFFF"/>
         <w:spacing w:after="0" w:line="240" w:lineRule="auto"/>
@@ -430,15 +436,84 @@
           <w:lang w:val="en-US"/>
           <w14:ligatures w14:val="none"/>
         </w:rPr>
-        <w:t>Passwords should be securely hashed and stored in the system's database to protect user data.</w:t>
-      </w:r>
-    </w:p>
-    <w:p>
-      <w:pPr>
-        <w:rPr>
-          <w:rFonts w:cstheme="minorHAnsi"/>
-        </w:rPr>
-      </w:pPr>
+        <w:t>The system should enforce password complexity requirements, such as minimum length</w:t>
+      </w:r>
+      <w:r>
+        <w:rPr>
+          <w:rFonts w:eastAsia="Times New Roman" w:cstheme="minorHAnsi"/>
+          <w:color w:val="0D0D0D"/>
+          <w:kern w:val="0"/>
+          <w:lang w:val="en-US"/>
+          <w14:ligatures w14:val="none"/>
+        </w:rPr>
+        <w:t xml:space="preserve"> (8 characters)</w:t>
+      </w:r>
+      <w:r>
+        <w:rPr>
+          <w:rFonts w:eastAsia="Times New Roman" w:cstheme="minorHAnsi"/>
+          <w:color w:val="0D0D0D"/>
+          <w:kern w:val="0"/>
+          <w:lang w:val="en-US"/>
+          <w14:ligatures w14:val="none"/>
+        </w:rPr>
+        <w:t>, combination of letters, numbers, and special characters.</w:t>
+      </w:r>
+    </w:p>
+    <w:p>
+      <w:pPr>
+        <w:pStyle w:val="ListParagraph"/>
+        <w:numPr>
+          <w:ilvl w:val="0"/>
+          <w:numId w:val="41"/>
+        </w:numPr>
+        <w:shd w:val="clear" w:color="auto" w:fill="FFFFFF"/>
+        <w:spacing w:after="0" w:line="240" w:lineRule="auto"/>
+        <w:rPr>
+          <w:rFonts w:eastAsia="Times New Roman" w:cstheme="minorHAnsi"/>
+          <w:color w:val="0D0D0D"/>
+          <w:kern w:val="0"/>
+          <w:lang w:val="en-US"/>
+          <w14:ligatures w14:val="none"/>
+        </w:rPr>
+      </w:pPr>
+      <w:r>
+        <w:rPr>
+          <w:rFonts w:eastAsia="Times New Roman" w:cstheme="minorHAnsi"/>
+          <w:color w:val="0D0D0D"/>
+          <w:kern w:val="0"/>
+          <w:lang w:val="en-US"/>
+          <w14:ligatures w14:val="none"/>
+        </w:rPr>
+        <w:t>Users should receive real-time feedback on the strength of their chosen password, with suggestions for improvement if necessary.</w:t>
+      </w:r>
+    </w:p>
+    <w:p>
+      <w:pPr>
+        <w:pStyle w:val="ListParagraph"/>
+        <w:numPr>
+          <w:ilvl w:val="0"/>
+          <w:numId w:val="41"/>
+        </w:numPr>
+        <w:shd w:val="clear" w:color="auto" w:fill="FFFFFF"/>
+        <w:spacing w:after="0" w:line="240" w:lineRule="auto"/>
+        <w:rPr>
+          <w:rFonts w:eastAsia="Times New Roman" w:cstheme="minorHAnsi"/>
+          <w:color w:val="0D0D0D"/>
+          <w:kern w:val="0"/>
+          <w:lang w:val="en-US"/>
+          <w14:ligatures w14:val="none"/>
+        </w:rPr>
+      </w:pPr>
+      <w:r>
+        <w:rPr>
+          <w:rFonts w:eastAsia="Times New Roman" w:cstheme="minorHAnsi"/>
+          <w:color w:val="0D0D0D"/>
+          <w:kern w:val="0"/>
+          <w:lang w:val="en-US"/>
+          <w14:ligatures w14:val="none"/>
+        </w:rPr>
+        <w:t>Passwords should be securely stored in the system's database to protect user data.</w:t>
+      </w:r>
     </w:p>
     <w:p/>
     <w:p>
@@ -448,6 +523,7 @@
           <w:bCs/>
           <w:sz w:val="28"/>
           <w:szCs w:val="28"/>
+          <w:u w:val="single"/>
         </w:rPr>
       </w:pPr>
       <w:r>
@@ -456,6 +532,7 @@
           <w:bCs/>
           <w:sz w:val="28"/>
           <w:szCs w:val="28"/>
+          <w:u w:val="single"/>
         </w:rPr>
         <w:t>Epic 2: Login</w:t>
       </w:r>
@@ -485,12 +562,16 @@
       </w:r>
     </w:p>
     <w:p>
+      <w:pPr>
+        <w:ind w:left="720"/>
+      </w:pPr>
       <w:r>
         <w:t>As a registered buyer, I want to securely log in to my account so that I can access my profile and personalized features.</w:t>
       </w:r>
     </w:p>
     <w:p>
       <w:pPr>
+        <w:ind w:firstLine="720"/>
         <w:rPr>
           <w:b/>
           <w:bCs/>
@@ -541,6 +622,7 @@
         </w:numPr>
       </w:pPr>
       <w:r>
+        <w:lastRenderedPageBreak/>
         <w:t>The system should verify the credentials provided and grant access upon successful authentication.</w:t>
       </w:r>
     </w:p>
@@ -553,7 +635,6 @@
         </w:numPr>
       </w:pPr>
       <w:r>
-        <w:lastRenderedPageBreak/>
         <w:t>An option for password recovery should be provided in case the user forgets their password.</w:t>
       </w:r>
     </w:p>
@@ -592,917 +673,110 @@
           <w:sz w:val="24"/>
           <w:szCs w:val="24"/>
         </w:rPr>
-        <w:t xml:space="preserve">User </w:t>
-      </w:r>
-      <w:proofErr w:type="gramStart"/>
-      <w:r>
-        <w:rPr>
-          <w:b/>
-          <w:bCs/>
-          <w:sz w:val="24"/>
-          <w:szCs w:val="24"/>
-        </w:rPr>
-        <w:t>Story:-</w:t>
-      </w:r>
-      <w:proofErr w:type="gramEnd"/>
+        <w:t>User Story:-</w:t>
+      </w:r>
     </w:p>
     <w:p>
       <w:pPr>
         <w:ind w:left="360"/>
-        <w:jc w:val="both"/>
-      </w:pPr>
-      <w:r>
-        <w:t>As a Buyer, I want an option “Forget password”,</w:t>
-      </w:r>
-      <w:r>
-        <w:t xml:space="preserve"> </w:t>
-      </w:r>
-      <w:r>
-        <w:t xml:space="preserve">so that I can create a new password, if </w:t>
-      </w:r>
-      <w:proofErr w:type="spellStart"/>
-      <w:r>
-        <w:t>i</w:t>
-      </w:r>
-      <w:proofErr w:type="spellEnd"/>
-      <w:r>
-        <w:t xml:space="preserve"> forget my pass</w:t>
-      </w:r>
-      <w:r>
-        <w:t>wor</w:t>
-      </w:r>
-      <w:r>
-        <w:t>d.</w:t>
-      </w:r>
-    </w:p>
-    <w:p>
-      <w:pPr>
-        <w:rPr>
-          <w:b/>
-          <w:bCs/>
-          <w:sz w:val="24"/>
-          <w:szCs w:val="24"/>
-        </w:rPr>
-      </w:pPr>
-      <w:r>
-        <w:rPr>
-          <w:b/>
-          <w:bCs/>
-          <w:sz w:val="24"/>
-          <w:szCs w:val="24"/>
-        </w:rPr>
-        <w:t xml:space="preserve">Acceptance </w:t>
-      </w:r>
-      <w:proofErr w:type="gramStart"/>
-      <w:r>
-        <w:rPr>
-          <w:b/>
-          <w:bCs/>
-          <w:sz w:val="24"/>
-          <w:szCs w:val="24"/>
-        </w:rPr>
-        <w:t>Criteria</w:t>
-      </w:r>
-      <w:r>
-        <w:rPr>
-          <w:b/>
-          <w:bCs/>
-          <w:sz w:val="24"/>
-          <w:szCs w:val="24"/>
-        </w:rPr>
-        <w:t>:-</w:t>
-      </w:r>
-      <w:proofErr w:type="gramEnd"/>
-    </w:p>
-    <w:p>
-      <w:pPr>
-        <w:pStyle w:val="ListParagraph"/>
-        <w:numPr>
-          <w:ilvl w:val="0"/>
-          <w:numId w:val="34"/>
-        </w:numPr>
-        <w:spacing w:line="276" w:lineRule="auto"/>
-      </w:pPr>
-      <w:r>
-        <w:t xml:space="preserve">In </w:t>
-      </w:r>
-      <w:proofErr w:type="gramStart"/>
-      <w:r>
-        <w:t>buyers</w:t>
-      </w:r>
-      <w:proofErr w:type="gramEnd"/>
-      <w:r>
-        <w:t xml:space="preserve"> login page they will be able to click on the forgot password option.</w:t>
-      </w:r>
-    </w:p>
-    <w:p>
-      <w:pPr>
-        <w:pStyle w:val="ListParagraph"/>
-        <w:numPr>
-          <w:ilvl w:val="0"/>
-          <w:numId w:val="34"/>
-        </w:numPr>
-        <w:spacing w:line="276" w:lineRule="auto"/>
-      </w:pPr>
-      <w:r>
-        <w:t>It will be redirected to forgot password page.</w:t>
-      </w:r>
-    </w:p>
-    <w:p>
-      <w:pPr>
-        <w:pStyle w:val="ListParagraph"/>
-        <w:numPr>
-          <w:ilvl w:val="0"/>
-          <w:numId w:val="34"/>
-        </w:numPr>
-        <w:spacing w:line="276" w:lineRule="auto"/>
-      </w:pPr>
-      <w:r>
-        <w:t>In the forgot password page buyer need to enter already registered email id.</w:t>
-      </w:r>
-    </w:p>
-    <w:p>
-      <w:pPr>
-        <w:pStyle w:val="ListParagraph"/>
-        <w:numPr>
-          <w:ilvl w:val="0"/>
-          <w:numId w:val="34"/>
-        </w:numPr>
-        <w:spacing w:line="276" w:lineRule="auto"/>
-      </w:pPr>
-      <w:r>
-        <w:t>Then they will be allowed to enter new password and re-type new password.</w:t>
-      </w:r>
-    </w:p>
-    <w:p/>
-    <w:p/>
-    <w:p>
-      <w:pPr>
-        <w:rPr>
-          <w:b/>
-          <w:bCs/>
-          <w:sz w:val="28"/>
-          <w:szCs w:val="28"/>
-        </w:rPr>
-      </w:pPr>
-      <w:r>
-        <w:rPr>
-          <w:b/>
-          <w:bCs/>
-          <w:sz w:val="28"/>
-          <w:szCs w:val="28"/>
-        </w:rPr>
-        <w:t>Epic 3: Logout</w:t>
-      </w:r>
-    </w:p>
-    <w:p>
-      <w:pPr>
-        <w:rPr>
-          <w:b/>
-          <w:bCs/>
-          <w:sz w:val="24"/>
-          <w:szCs w:val="24"/>
-        </w:rPr>
-      </w:pPr>
-      <w:r>
-        <w:rPr>
-          <w:b/>
-          <w:bCs/>
-          <w:sz w:val="24"/>
-          <w:szCs w:val="24"/>
-        </w:rPr>
-        <w:t>User Stories:</w:t>
-      </w:r>
-    </w:p>
-    <w:p>
-      <w:r>
-        <w:t>As a buyer, I want the ability to log out of my account securely so that I can protect my privacy and prevent unauthorized access.</w:t>
-      </w:r>
-    </w:p>
-    <w:p>
-      <w:pPr>
-        <w:rPr>
-          <w:b/>
-          <w:bCs/>
-          <w:sz w:val="24"/>
-          <w:szCs w:val="24"/>
-        </w:rPr>
-      </w:pPr>
-      <w:r>
-        <w:rPr>
-          <w:b/>
-          <w:bCs/>
-          <w:sz w:val="24"/>
-          <w:szCs w:val="24"/>
-        </w:rPr>
-        <w:t>Acceptance Criteria:</w:t>
-      </w:r>
-    </w:p>
-    <w:p>
-      <w:pPr>
-        <w:pStyle w:val="ListParagraph"/>
-        <w:numPr>
-          <w:ilvl w:val="0"/>
-          <w:numId w:val="4"/>
-        </w:numPr>
-      </w:pPr>
-      <w:r>
-        <w:t>User should be able to find the logout option easily within the platform's interface.</w:t>
-      </w:r>
-    </w:p>
-    <w:p>
-      <w:pPr>
-        <w:pStyle w:val="ListParagraph"/>
-        <w:numPr>
-          <w:ilvl w:val="0"/>
-          <w:numId w:val="4"/>
-        </w:numPr>
-      </w:pPr>
-      <w:r>
-        <w:t>Upon clicking the logout button, the system should terminate the user's session immediately.</w:t>
-      </w:r>
-    </w:p>
-    <w:p>
-      <w:pPr>
-        <w:pStyle w:val="ListParagraph"/>
-        <w:numPr>
-          <w:ilvl w:val="0"/>
-          <w:numId w:val="4"/>
-        </w:numPr>
-      </w:pPr>
-      <w:r>
-        <w:t>After logging out, the user should be redirected to a confirmation page or the homepage.</w:t>
-      </w:r>
-    </w:p>
-    <w:p>
-      <w:pPr>
-        <w:pStyle w:val="ListParagraph"/>
-      </w:pPr>
-    </w:p>
-    <w:p>
-      <w:pPr>
-        <w:pStyle w:val="ListParagraph"/>
-      </w:pPr>
-    </w:p>
-    <w:p>
-      <w:pPr>
-        <w:rPr>
-          <w:b/>
-          <w:bCs/>
-          <w:sz w:val="28"/>
-          <w:szCs w:val="28"/>
-        </w:rPr>
-      </w:pPr>
-      <w:r>
-        <w:rPr>
-          <w:b/>
-          <w:bCs/>
-          <w:sz w:val="28"/>
-          <w:szCs w:val="28"/>
-        </w:rPr>
-        <w:t>Epic</w:t>
-      </w:r>
-      <w:r>
-        <w:rPr>
-          <w:b/>
-          <w:bCs/>
-          <w:sz w:val="28"/>
-          <w:szCs w:val="28"/>
-        </w:rPr>
-        <w:t xml:space="preserve"> 4</w:t>
-      </w:r>
-      <w:r>
-        <w:rPr>
-          <w:b/>
-          <w:bCs/>
-          <w:sz w:val="28"/>
-          <w:szCs w:val="28"/>
-        </w:rPr>
-        <w:t>: Profile</w:t>
-      </w:r>
-    </w:p>
-    <w:p>
-      <w:pPr>
-        <w:pStyle w:val="ListParagraph"/>
-      </w:pPr>
-    </w:p>
-    <w:p>
-      <w:pPr>
-        <w:pStyle w:val="ListParagraph"/>
-        <w:numPr>
-          <w:ilvl w:val="0"/>
-          <w:numId w:val="5"/>
-        </w:numPr>
-        <w:rPr>
-          <w:b/>
-          <w:bCs/>
-          <w:sz w:val="24"/>
-          <w:szCs w:val="24"/>
-        </w:rPr>
-      </w:pPr>
-      <w:r>
-        <w:rPr>
-          <w:b/>
-          <w:bCs/>
-          <w:sz w:val="24"/>
-          <w:szCs w:val="24"/>
-        </w:rPr>
-        <w:t>User Stories:</w:t>
-      </w:r>
-    </w:p>
-    <w:p>
-      <w:pPr>
-        <w:pStyle w:val="ListParagraph"/>
-      </w:pPr>
-      <w:r>
-        <w:t>As a buyer, I want to be able to add personal details to my profile so that I can enhance my shopping experience.</w:t>
-      </w:r>
-    </w:p>
-    <w:p>
-      <w:pPr>
-        <w:pStyle w:val="ListParagraph"/>
-        <w:rPr>
-          <w:b/>
-          <w:bCs/>
-          <w:sz w:val="24"/>
-          <w:szCs w:val="24"/>
-        </w:rPr>
-      </w:pPr>
-      <w:r>
-        <w:rPr>
-          <w:b/>
-          <w:bCs/>
-          <w:sz w:val="24"/>
-          <w:szCs w:val="24"/>
-        </w:rPr>
-        <w:t>Acceptance Criteria:</w:t>
-      </w:r>
-    </w:p>
-    <w:p>
-      <w:pPr>
-        <w:pStyle w:val="ListParagraph"/>
-        <w:numPr>
-          <w:ilvl w:val="0"/>
-          <w:numId w:val="6"/>
-        </w:numPr>
-      </w:pPr>
-      <w:r>
-        <w:t>User should be able to access the profile section from the homepage or user dashboard.</w:t>
-      </w:r>
-    </w:p>
-    <w:p>
-      <w:pPr>
-        <w:pStyle w:val="ListParagraph"/>
-        <w:numPr>
-          <w:ilvl w:val="0"/>
-          <w:numId w:val="6"/>
-        </w:numPr>
-      </w:pPr>
-      <w:r>
-        <w:t>The profile page should include fields for essential personal details such as name, address, contact number, and preferred communication method.</w:t>
-      </w:r>
-    </w:p>
-    <w:p>
-      <w:pPr>
-        <w:pStyle w:val="ListParagraph"/>
-        <w:numPr>
-          <w:ilvl w:val="0"/>
-          <w:numId w:val="6"/>
-        </w:numPr>
-      </w:pPr>
-      <w:r>
-        <w:t>The system should validate user input to ensure the correctness and completeness of the provided information.</w:t>
-      </w:r>
-    </w:p>
-    <w:p>
-      <w:pPr>
-        <w:pStyle w:val="ListParagraph"/>
-        <w:numPr>
-          <w:ilvl w:val="0"/>
-          <w:numId w:val="6"/>
-        </w:numPr>
-      </w:pPr>
-      <w:r>
-        <w:t>Upon successful addition of profile details, the changes should be reflected in the user's account immediately.</w:t>
-      </w:r>
-    </w:p>
-    <w:p>
-      <w:pPr>
-        <w:pStyle w:val="ListParagraph"/>
-        <w:numPr>
-          <w:ilvl w:val="0"/>
-          <w:numId w:val="6"/>
-        </w:numPr>
-      </w:pPr>
-      <w:r>
-        <w:t xml:space="preserve">User should receive confirmation that their profile details have been successfully </w:t>
-      </w:r>
-      <w:proofErr w:type="gramStart"/>
-      <w:r>
-        <w:t>updated.</w:t>
-      </w:r>
-      <w:r>
-        <w:t>(</w:t>
-      </w:r>
-      <w:proofErr w:type="gramEnd"/>
-      <w:r>
-        <w:t xml:space="preserve"> </w:t>
-      </w:r>
-      <w:r>
-        <w:rPr>
-          <w:b/>
-          <w:bCs/>
-        </w:rPr>
-        <w:t>Any prompt</w:t>
-      </w:r>
-      <w:r>
-        <w:t xml:space="preserve"> )</w:t>
-      </w:r>
-    </w:p>
-    <w:p>
-      <w:pPr>
-        <w:pStyle w:val="ListParagraph"/>
-      </w:pPr>
-    </w:p>
-    <w:p>
-      <w:pPr>
-        <w:pStyle w:val="ListParagraph"/>
-        <w:numPr>
-          <w:ilvl w:val="0"/>
-          <w:numId w:val="5"/>
-        </w:numPr>
-        <w:rPr>
-          <w:b/>
-          <w:bCs/>
-          <w:sz w:val="24"/>
-          <w:szCs w:val="24"/>
-        </w:rPr>
-      </w:pPr>
-      <w:r>
-        <w:rPr>
-          <w:b/>
-          <w:bCs/>
-          <w:sz w:val="24"/>
-          <w:szCs w:val="24"/>
-        </w:rPr>
-        <w:lastRenderedPageBreak/>
-        <w:t>User Stories:</w:t>
-      </w:r>
-    </w:p>
-    <w:p>
-      <w:pPr>
-        <w:pStyle w:val="ListParagraph"/>
-      </w:pPr>
-    </w:p>
-    <w:p>
-      <w:pPr>
-        <w:pStyle w:val="ListParagraph"/>
-      </w:pPr>
-      <w:r>
-        <w:t>As a buyer, I want the ability to delete or remove certain profile details that are no longer relevant or necessar</w:t>
-      </w:r>
-      <w:r>
-        <w:t>y</w:t>
-      </w:r>
-      <w:r>
-        <w:t xml:space="preserve"> so that I can maintain the accuracy and relevance of my information.</w:t>
-      </w:r>
-    </w:p>
-    <w:p>
-      <w:pPr>
-        <w:pStyle w:val="ListParagraph"/>
-      </w:pPr>
-    </w:p>
-    <w:p>
-      <w:pPr>
-        <w:pStyle w:val="ListParagraph"/>
-      </w:pPr>
-      <w:r>
-        <w:rPr>
-          <w:b/>
-          <w:bCs/>
-          <w:sz w:val="24"/>
-          <w:szCs w:val="24"/>
-        </w:rPr>
-        <w:t>Acceptance Criteria</w:t>
-      </w:r>
-      <w:r>
-        <w:t>:</w:t>
-      </w:r>
-    </w:p>
-    <w:p>
-      <w:pPr>
-        <w:pStyle w:val="ListParagraph"/>
-        <w:numPr>
-          <w:ilvl w:val="0"/>
-          <w:numId w:val="7"/>
-        </w:numPr>
-      </w:pPr>
-      <w:r>
-        <w:t>User should have access to an "edit profile" option where they can manage their profile details.</w:t>
-      </w:r>
-    </w:p>
-    <w:p>
-      <w:pPr>
-        <w:pStyle w:val="ListParagraph"/>
-        <w:numPr>
-          <w:ilvl w:val="0"/>
-          <w:numId w:val="7"/>
-        </w:numPr>
-      </w:pPr>
-      <w:r>
-        <w:t>The system should provide checkboxes or options next to each detail allowing the user to select which details they want to delete.</w:t>
-      </w:r>
-    </w:p>
-    <w:p>
-      <w:pPr>
-        <w:pStyle w:val="ListParagraph"/>
-        <w:numPr>
-          <w:ilvl w:val="0"/>
-          <w:numId w:val="7"/>
-        </w:numPr>
-      </w:pPr>
-      <w:r>
-        <w:t>Upon selecting the details to delete, the system should prompt the user for confirmation before proceeding.</w:t>
-      </w:r>
-    </w:p>
-    <w:p>
-      <w:pPr>
-        <w:pStyle w:val="ListParagraph"/>
-        <w:numPr>
-          <w:ilvl w:val="0"/>
-          <w:numId w:val="7"/>
-        </w:numPr>
-      </w:pPr>
-      <w:r>
-        <w:t>Deleted profile details should be permanently removed from the system and not accessible to the user or platform.</w:t>
-      </w:r>
-    </w:p>
-    <w:p>
-      <w:pPr>
-        <w:pStyle w:val="ListParagraph"/>
-        <w:ind w:left="1440"/>
-      </w:pPr>
-    </w:p>
-    <w:p>
-      <w:pPr>
-        <w:pStyle w:val="ListParagraph"/>
-        <w:numPr>
-          <w:ilvl w:val="0"/>
-          <w:numId w:val="5"/>
-        </w:numPr>
-        <w:rPr>
-          <w:b/>
-          <w:bCs/>
-          <w:sz w:val="24"/>
-          <w:szCs w:val="24"/>
-        </w:rPr>
-      </w:pPr>
-      <w:r>
-        <w:rPr>
-          <w:b/>
-          <w:bCs/>
-          <w:sz w:val="24"/>
-          <w:szCs w:val="24"/>
-        </w:rPr>
-        <w:t xml:space="preserve">User </w:t>
-      </w:r>
-      <w:proofErr w:type="gramStart"/>
-      <w:r>
-        <w:rPr>
-          <w:b/>
-          <w:bCs/>
-          <w:sz w:val="24"/>
-          <w:szCs w:val="24"/>
-        </w:rPr>
-        <w:t>Stories:-</w:t>
-      </w:r>
-      <w:proofErr w:type="gramEnd"/>
-    </w:p>
-    <w:p>
-      <w:pPr>
-        <w:pStyle w:val="ListParagraph"/>
-        <w:ind w:left="1080"/>
-      </w:pPr>
-    </w:p>
-    <w:p>
-      <w:pPr>
-        <w:pStyle w:val="ListParagraph"/>
-        <w:ind w:left="1080"/>
-      </w:pPr>
-      <w:r>
-        <w:t>As a buyer, I want to edit or update my profile details easily whenever there are changes or correction</w:t>
-      </w:r>
-      <w:r>
-        <w:t>s</w:t>
-      </w:r>
-      <w:r>
-        <w:t xml:space="preserve"> so that I can ensure my information remains accurate and </w:t>
-      </w:r>
-      <w:proofErr w:type="gramStart"/>
-      <w:r>
-        <w:t>up-to-date</w:t>
-      </w:r>
-      <w:proofErr w:type="gramEnd"/>
-      <w:r>
-        <w:t>.</w:t>
-      </w:r>
-    </w:p>
-    <w:p>
-      <w:pPr>
-        <w:ind w:firstLine="720"/>
-        <w:rPr>
-          <w:b/>
-          <w:bCs/>
-          <w:sz w:val="24"/>
-          <w:szCs w:val="24"/>
-        </w:rPr>
-      </w:pPr>
-      <w:r>
-        <w:rPr>
-          <w:b/>
-          <w:bCs/>
-          <w:sz w:val="24"/>
-          <w:szCs w:val="24"/>
-        </w:rPr>
-        <w:t>Acceptance Criteria:</w:t>
-      </w:r>
-    </w:p>
-    <w:p>
-      <w:pPr>
-        <w:pStyle w:val="ListParagraph"/>
-        <w:numPr>
-          <w:ilvl w:val="0"/>
-          <w:numId w:val="8"/>
-        </w:numPr>
-      </w:pPr>
-      <w:r>
-        <w:t>User should be able to access the profile editing functionality from the profile page or user dashboard.</w:t>
-      </w:r>
-    </w:p>
-    <w:p>
-      <w:pPr>
-        <w:pStyle w:val="ListParagraph"/>
-        <w:numPr>
-          <w:ilvl w:val="0"/>
-          <w:numId w:val="8"/>
-        </w:numPr>
-      </w:pPr>
-      <w:r>
-        <w:t>The editing interface should display the current profile details, allowing the user to make changes as needed.</w:t>
-      </w:r>
-    </w:p>
-    <w:p>
-      <w:pPr>
-        <w:pStyle w:val="ListParagraph"/>
-        <w:numPr>
-          <w:ilvl w:val="0"/>
-          <w:numId w:val="8"/>
-        </w:numPr>
-      </w:pPr>
-      <w:r>
-        <w:t>The system should validate any changes made by the user to ensure they meet required criteria (e.g., valid email format, correct address format).</w:t>
-      </w:r>
-    </w:p>
-    <w:p>
-      <w:pPr>
-        <w:pStyle w:val="ListParagraph"/>
-        <w:numPr>
-          <w:ilvl w:val="0"/>
-          <w:numId w:val="8"/>
-        </w:numPr>
-      </w:pPr>
-      <w:r>
-        <w:t>Upon saving the edited profile details, the changes should be reflected in the user's account immediately.</w:t>
-      </w:r>
-    </w:p>
-    <w:p>
-      <w:pPr>
-        <w:pStyle w:val="ListParagraph"/>
-        <w:numPr>
-          <w:ilvl w:val="0"/>
-          <w:numId w:val="8"/>
-        </w:numPr>
-      </w:pPr>
-      <w:r>
-        <w:t>User should receive confirmation that their profile details have been successfully updated.</w:t>
-      </w:r>
-    </w:p>
-    <w:p>
-      <w:pPr>
-        <w:pStyle w:val="ListParagraph"/>
-        <w:ind w:left="1080"/>
-      </w:pPr>
-    </w:p>
-    <w:p>
-      <w:pPr>
-        <w:rPr>
-          <w:b/>
-          <w:bCs/>
-          <w:sz w:val="28"/>
-          <w:szCs w:val="28"/>
-        </w:rPr>
-      </w:pPr>
-      <w:r>
-        <w:rPr>
-          <w:b/>
-          <w:bCs/>
-          <w:sz w:val="28"/>
-          <w:szCs w:val="28"/>
-        </w:rPr>
-        <w:t>Epic</w:t>
-      </w:r>
-      <w:r>
-        <w:rPr>
-          <w:b/>
-          <w:bCs/>
-          <w:sz w:val="28"/>
-          <w:szCs w:val="28"/>
-        </w:rPr>
-        <w:t xml:space="preserve"> 5</w:t>
-      </w:r>
-      <w:r>
-        <w:rPr>
-          <w:b/>
-          <w:bCs/>
-          <w:sz w:val="28"/>
-          <w:szCs w:val="28"/>
-        </w:rPr>
-        <w:t xml:space="preserve">: </w:t>
-      </w:r>
-      <w:r>
-        <w:rPr>
-          <w:b/>
-          <w:bCs/>
-          <w:sz w:val="28"/>
-          <w:szCs w:val="28"/>
-        </w:rPr>
-        <w:t>Customer Support</w:t>
-      </w:r>
-    </w:p>
-    <w:p>
-      <w:pPr>
-        <w:pStyle w:val="ListParagraph"/>
-        <w:numPr>
-          <w:ilvl w:val="0"/>
-          <w:numId w:val="9"/>
-        </w:numPr>
-        <w:rPr>
-          <w:b/>
-          <w:bCs/>
-          <w:sz w:val="24"/>
-          <w:szCs w:val="24"/>
-        </w:rPr>
-      </w:pPr>
-      <w:r>
-        <w:rPr>
-          <w:b/>
-          <w:bCs/>
-          <w:sz w:val="24"/>
-          <w:szCs w:val="24"/>
-        </w:rPr>
-        <w:t>User Stories:</w:t>
-      </w:r>
-    </w:p>
-    <w:p>
-      <w:r>
-        <w:t>As a buyer, I want easy access to customer support options to seek assistance with any issues or inquiries I may have during my shopping experience so that I can receive timely help and ensure a smooth shopping journey.</w:t>
-      </w:r>
-    </w:p>
-    <w:p>
-      <w:r>
-        <w:rPr>
-          <w:b/>
-          <w:bCs/>
-          <w:sz w:val="24"/>
-          <w:szCs w:val="24"/>
-        </w:rPr>
-        <w:t>Acceptance Criteria</w:t>
-      </w:r>
-      <w:r>
-        <w:t>:</w:t>
-      </w:r>
-    </w:p>
-    <w:p>
-      <w:pPr>
-        <w:pStyle w:val="ListParagraph"/>
-        <w:numPr>
-          <w:ilvl w:val="0"/>
-          <w:numId w:val="10"/>
-        </w:numPr>
-      </w:pPr>
-      <w:r>
-        <w:t>User should be able to access the customer support options prominently displayed on the platform, such as in the navigation menu or footer.</w:t>
-      </w:r>
-    </w:p>
-    <w:p>
-      <w:pPr>
-        <w:pStyle w:val="ListParagraph"/>
-        <w:numPr>
-          <w:ilvl w:val="0"/>
-          <w:numId w:val="10"/>
-        </w:numPr>
-      </w:pPr>
-      <w:r>
-        <w:t xml:space="preserve">The customer support options should include channels </w:t>
-      </w:r>
-      <w:proofErr w:type="gramStart"/>
-      <w:r>
-        <w:t>like  chat</w:t>
-      </w:r>
-      <w:proofErr w:type="gramEnd"/>
-      <w:r>
-        <w:t>, email support</w:t>
-      </w:r>
-      <w:r>
-        <w:t>(</w:t>
-      </w:r>
-      <w:r>
         <w:rPr>
           <w:rFonts w:cstheme="minorHAnsi"/>
           <w:color w:val="0D0D0D"/>
           <w:shd w:val="clear" w:color="auto" w:fill="FFFFFF"/>
         </w:rPr>
-        <w:t>option to send detailed inquiries or reports via email for complex issues that may require more time to address</w:t>
-      </w:r>
-      <w:r>
-        <w:t>)</w:t>
-      </w:r>
-      <w:r>
-        <w:t>, and a hotline number</w:t>
-      </w:r>
-      <w:r>
-        <w:rPr>
-          <w:rFonts w:cstheme="minorHAnsi"/>
-        </w:rPr>
-        <w:t>(</w:t>
-      </w:r>
+      </w:pPr>
       <w:r>
         <w:rPr>
           <w:rFonts w:cstheme="minorHAnsi"/>
           <w:color w:val="0D0D0D"/>
           <w:shd w:val="clear" w:color="auto" w:fill="FFFFFF"/>
         </w:rPr>
-        <w:t>dedicated hotline number for urgent issues or inquiries that require immediate assistance</w:t>
-      </w:r>
-      <w:r>
-        <w:rPr>
-          <w:rFonts w:cstheme="minorHAnsi"/>
-        </w:rPr>
-        <w:t>)</w:t>
-      </w:r>
-      <w:r>
-        <w:rPr>
-          <w:rFonts w:cstheme="minorHAnsi"/>
-        </w:rPr>
-        <w:t>.</w:t>
-      </w:r>
-    </w:p>
-    <w:p>
-      <w:pPr>
-        <w:pStyle w:val="ListParagraph"/>
-        <w:numPr>
-          <w:ilvl w:val="0"/>
-          <w:numId w:val="10"/>
-        </w:numPr>
-      </w:pPr>
-      <w:r>
-        <w:lastRenderedPageBreak/>
-        <w:t xml:space="preserve">Each support channel should be clearly </w:t>
-      </w:r>
-      <w:proofErr w:type="spellStart"/>
-      <w:r>
-        <w:t>labeled</w:t>
-      </w:r>
-      <w:proofErr w:type="spellEnd"/>
-      <w:r>
-        <w:t xml:space="preserve"> with its respective contact method and availability hours.</w:t>
-      </w:r>
-    </w:p>
-    <w:p>
-      <w:pPr>
-        <w:pStyle w:val="ListParagraph"/>
-        <w:numPr>
-          <w:ilvl w:val="0"/>
-          <w:numId w:val="10"/>
-        </w:numPr>
-      </w:pPr>
-      <w:r>
-        <w:t>The platform should provide a brief description of each support channel to help users choose the most appropriate one for their needs.</w:t>
-      </w:r>
-    </w:p>
-    <w:p>
-      <w:pPr>
-        <w:pStyle w:val="ListParagraph"/>
-        <w:numPr>
-          <w:ilvl w:val="0"/>
-          <w:numId w:val="10"/>
-        </w:numPr>
-      </w:pPr>
-      <w:r>
-        <w:t>Upon clicking on a support channel, users should be directed to the corresponding contact page or interface.</w:t>
-      </w:r>
-    </w:p>
+        <w:t>As a buyer, I want the option to reset my password in case I forget it, so that I can regain access to my account.</w:t>
+      </w:r>
+    </w:p>
+    <w:p>
+      <w:pPr>
+        <w:ind w:firstLine="360"/>
+        <w:rPr>
+          <w:b/>
+          <w:bCs/>
+          <w:sz w:val="24"/>
+          <w:szCs w:val="24"/>
+        </w:rPr>
+      </w:pPr>
+      <w:r>
+        <w:rPr>
+          <w:b/>
+          <w:bCs/>
+          <w:sz w:val="24"/>
+          <w:szCs w:val="24"/>
+        </w:rPr>
+        <w:t>Acceptance Criteria</w:t>
+      </w:r>
+      <w:r>
+        <w:rPr>
+          <w:b/>
+          <w:bCs/>
+          <w:sz w:val="24"/>
+          <w:szCs w:val="24"/>
+        </w:rPr>
+        <w:t>:-</w:t>
+      </w:r>
+    </w:p>
+    <w:p>
+      <w:pPr>
+        <w:pStyle w:val="ListParagraph"/>
+        <w:numPr>
+          <w:ilvl w:val="0"/>
+          <w:numId w:val="34"/>
+        </w:numPr>
+        <w:spacing w:line="276" w:lineRule="auto"/>
+      </w:pPr>
+      <w:r>
+        <w:t>In buyers login page they will be able to click on the forgot password option.</w:t>
+      </w:r>
+    </w:p>
+    <w:p>
+      <w:pPr>
+        <w:pStyle w:val="ListParagraph"/>
+        <w:numPr>
+          <w:ilvl w:val="0"/>
+          <w:numId w:val="34"/>
+        </w:numPr>
+        <w:spacing w:line="276" w:lineRule="auto"/>
+      </w:pPr>
+      <w:r>
+        <w:t>It will be redirected to forgot password page.</w:t>
+      </w:r>
+    </w:p>
+    <w:p>
+      <w:pPr>
+        <w:pStyle w:val="ListParagraph"/>
+        <w:numPr>
+          <w:ilvl w:val="0"/>
+          <w:numId w:val="34"/>
+        </w:numPr>
+        <w:spacing w:line="276" w:lineRule="auto"/>
+      </w:pPr>
+      <w:r>
+        <w:t>In the forgot password page buyer need to enter already registered email id.</w:t>
+      </w:r>
+    </w:p>
+    <w:p>
+      <w:pPr>
+        <w:pStyle w:val="ListParagraph"/>
+        <w:numPr>
+          <w:ilvl w:val="0"/>
+          <w:numId w:val="34"/>
+        </w:numPr>
+        <w:spacing w:line="276" w:lineRule="auto"/>
+      </w:pPr>
+      <w:r>
+        <w:t>Then they will be allowed to enter new password and re-type new password.</w:t>
+      </w:r>
+    </w:p>
+    <w:p/>
+    <w:p/>
     <w:p>
       <w:pPr>
         <w:rPr>
@@ -1510,6 +784,7 @@
           <w:bCs/>
           <w:sz w:val="28"/>
           <w:szCs w:val="28"/>
+          <w:u w:val="single"/>
         </w:rPr>
       </w:pPr>
       <w:r>
@@ -1518,16 +793,760 @@
           <w:bCs/>
           <w:sz w:val="28"/>
           <w:szCs w:val="28"/>
-        </w:rPr>
-        <w:t xml:space="preserve">Epic 6: Product </w:t>
-      </w:r>
-      <w:proofErr w:type="spellStart"/>
-      <w:r>
+          <w:u w:val="single"/>
+        </w:rPr>
+        <w:t>Epic 3: Logout</w:t>
+      </w:r>
+    </w:p>
+    <w:p>
+      <w:pPr>
+        <w:rPr>
+          <w:b/>
+          <w:bCs/>
+          <w:sz w:val="24"/>
+          <w:szCs w:val="24"/>
+        </w:rPr>
+      </w:pPr>
+      <w:r>
+        <w:rPr>
+          <w:b/>
+          <w:bCs/>
+          <w:sz w:val="24"/>
+          <w:szCs w:val="24"/>
+        </w:rPr>
+        <w:t>User Stories:</w:t>
+      </w:r>
+    </w:p>
+    <w:p>
+      <w:r>
+        <w:t>As a buyer, I want the ability to log out of my account securely so that I can protect my privacy and prevent unauthorized access.</w:t>
+      </w:r>
+    </w:p>
+    <w:p>
+      <w:pPr>
+        <w:rPr>
+          <w:b/>
+          <w:bCs/>
+          <w:sz w:val="24"/>
+          <w:szCs w:val="24"/>
+        </w:rPr>
+      </w:pPr>
+      <w:r>
+        <w:rPr>
+          <w:b/>
+          <w:bCs/>
+          <w:sz w:val="24"/>
+          <w:szCs w:val="24"/>
+        </w:rPr>
+        <w:t>Acceptance Criteria:</w:t>
+      </w:r>
+    </w:p>
+    <w:p>
+      <w:pPr>
+        <w:pStyle w:val="ListParagraph"/>
+        <w:numPr>
+          <w:ilvl w:val="0"/>
+          <w:numId w:val="4"/>
+        </w:numPr>
+      </w:pPr>
+      <w:r>
+        <w:t>User should be able to find the logout option easily within the platform's interface.</w:t>
+      </w:r>
+    </w:p>
+    <w:p>
+      <w:pPr>
+        <w:pStyle w:val="ListParagraph"/>
+        <w:numPr>
+          <w:ilvl w:val="0"/>
+          <w:numId w:val="4"/>
+        </w:numPr>
+      </w:pPr>
+      <w:r>
+        <w:t>Upon clicking the logout button, the system should terminate the user's session immediately.</w:t>
+      </w:r>
+    </w:p>
+    <w:p>
+      <w:pPr>
+        <w:pStyle w:val="ListParagraph"/>
+        <w:numPr>
+          <w:ilvl w:val="0"/>
+          <w:numId w:val="4"/>
+        </w:numPr>
+      </w:pPr>
+      <w:r>
+        <w:t>After logging out, the user should be redirected to a confirmation page or the homepage.</w:t>
+      </w:r>
+    </w:p>
+    <w:p>
+      <w:pPr>
+        <w:pStyle w:val="ListParagraph"/>
+      </w:pPr>
+    </w:p>
+    <w:p>
+      <w:pPr>
+        <w:pStyle w:val="ListParagraph"/>
+      </w:pPr>
+    </w:p>
+    <w:p>
+      <w:pPr>
         <w:rPr>
           <w:b/>
           <w:bCs/>
           <w:sz w:val="28"/>
           <w:szCs w:val="28"/>
+          <w:u w:val="single"/>
+        </w:rPr>
+      </w:pPr>
+      <w:r>
+        <w:rPr>
+          <w:b/>
+          <w:bCs/>
+          <w:sz w:val="28"/>
+          <w:szCs w:val="28"/>
+          <w:u w:val="single"/>
+        </w:rPr>
+        <w:t>Epic</w:t>
+      </w:r>
+      <w:r>
+        <w:rPr>
+          <w:b/>
+          <w:bCs/>
+          <w:sz w:val="28"/>
+          <w:szCs w:val="28"/>
+          <w:u w:val="single"/>
+        </w:rPr>
+        <w:t xml:space="preserve"> 4</w:t>
+      </w:r>
+      <w:r>
+        <w:rPr>
+          <w:b/>
+          <w:bCs/>
+          <w:sz w:val="28"/>
+          <w:szCs w:val="28"/>
+          <w:u w:val="single"/>
+        </w:rPr>
+        <w:t>: Profile</w:t>
+      </w:r>
+    </w:p>
+    <w:p>
+      <w:pPr>
+        <w:pStyle w:val="ListParagraph"/>
+      </w:pPr>
+    </w:p>
+    <w:p>
+      <w:pPr>
+        <w:pStyle w:val="ListParagraph"/>
+        <w:numPr>
+          <w:ilvl w:val="0"/>
+          <w:numId w:val="5"/>
+        </w:numPr>
+        <w:rPr>
+          <w:b/>
+          <w:bCs/>
+          <w:sz w:val="24"/>
+          <w:szCs w:val="24"/>
+        </w:rPr>
+      </w:pPr>
+      <w:r>
+        <w:rPr>
+          <w:b/>
+          <w:bCs/>
+          <w:sz w:val="24"/>
+          <w:szCs w:val="24"/>
+        </w:rPr>
+        <w:t>User Stories:</w:t>
+      </w:r>
+    </w:p>
+    <w:p>
+      <w:pPr>
+        <w:pStyle w:val="ListParagraph"/>
+      </w:pPr>
+      <w:r>
+        <w:t>As a buyer, I want to be able to add personal details to my profile so that I can enhance my shopping experience.</w:t>
+      </w:r>
+    </w:p>
+    <w:p>
+      <w:pPr>
+        <w:pStyle w:val="ListParagraph"/>
+        <w:rPr>
+          <w:b/>
+          <w:bCs/>
+          <w:sz w:val="24"/>
+          <w:szCs w:val="24"/>
+        </w:rPr>
+      </w:pPr>
+      <w:r>
+        <w:rPr>
+          <w:b/>
+          <w:bCs/>
+          <w:sz w:val="24"/>
+          <w:szCs w:val="24"/>
+        </w:rPr>
+        <w:t>Acceptance Criteria:</w:t>
+      </w:r>
+    </w:p>
+    <w:p>
+      <w:pPr>
+        <w:pStyle w:val="ListParagraph"/>
+        <w:numPr>
+          <w:ilvl w:val="0"/>
+          <w:numId w:val="6"/>
+        </w:numPr>
+      </w:pPr>
+      <w:r>
+        <w:t>User should be able to access the profile section from the homepage or user dashboard.</w:t>
+      </w:r>
+    </w:p>
+    <w:p>
+      <w:pPr>
+        <w:pStyle w:val="ListParagraph"/>
+        <w:numPr>
+          <w:ilvl w:val="0"/>
+          <w:numId w:val="6"/>
+        </w:numPr>
+      </w:pPr>
+      <w:r>
+        <w:t>The profile page should include fields for essential personal details such as name, address, contact number, and preferred communication method.</w:t>
+      </w:r>
+    </w:p>
+    <w:p>
+      <w:pPr>
+        <w:pStyle w:val="ListParagraph"/>
+        <w:numPr>
+          <w:ilvl w:val="0"/>
+          <w:numId w:val="6"/>
+        </w:numPr>
+      </w:pPr>
+      <w:r>
+        <w:t>The system should validate user input to ensure the correctness and completeness of the provided information.</w:t>
+      </w:r>
+    </w:p>
+    <w:p>
+      <w:pPr>
+        <w:pStyle w:val="ListParagraph"/>
+        <w:numPr>
+          <w:ilvl w:val="0"/>
+          <w:numId w:val="6"/>
+        </w:numPr>
+      </w:pPr>
+      <w:r>
+        <w:t>Upon successful addition of profile details, the changes should be reflected in the user's account immediately.</w:t>
+      </w:r>
+    </w:p>
+    <w:p>
+      <w:pPr>
+        <w:pStyle w:val="ListParagraph"/>
+        <w:numPr>
+          <w:ilvl w:val="0"/>
+          <w:numId w:val="6"/>
+        </w:numPr>
+      </w:pPr>
+      <w:r>
+        <w:lastRenderedPageBreak/>
+        <w:t>User should receive confirmation that their profile details have been successfully updated.</w:t>
+      </w:r>
+      <w:r>
+        <w:t>(</w:t>
+      </w:r>
+      <w:r>
+        <w:t xml:space="preserve"> </w:t>
+      </w:r>
+      <w:r>
+        <w:rPr>
+          <w:b/>
+          <w:bCs/>
+        </w:rPr>
+        <w:t>Any prompt</w:t>
+      </w:r>
+      <w:r>
+        <w:t xml:space="preserve"> )</w:t>
+      </w:r>
+    </w:p>
+    <w:p>
+      <w:pPr>
+        <w:pStyle w:val="ListParagraph"/>
+        <w:ind w:left="1440"/>
+      </w:pPr>
+    </w:p>
+    <w:p>
+      <w:pPr>
+        <w:pStyle w:val="ListParagraph"/>
+      </w:pPr>
+    </w:p>
+    <w:p>
+      <w:pPr>
+        <w:pStyle w:val="ListParagraph"/>
+        <w:numPr>
+          <w:ilvl w:val="0"/>
+          <w:numId w:val="5"/>
+        </w:numPr>
+        <w:rPr>
+          <w:b/>
+          <w:bCs/>
+          <w:sz w:val="24"/>
+          <w:szCs w:val="24"/>
+        </w:rPr>
+      </w:pPr>
+      <w:r>
+        <w:rPr>
+          <w:b/>
+          <w:bCs/>
+          <w:sz w:val="24"/>
+          <w:szCs w:val="24"/>
+        </w:rPr>
+        <w:t>User Stories:</w:t>
+      </w:r>
+    </w:p>
+    <w:p>
+      <w:pPr>
+        <w:pStyle w:val="ListParagraph"/>
+      </w:pPr>
+    </w:p>
+    <w:p>
+      <w:pPr>
+        <w:pStyle w:val="ListParagraph"/>
+      </w:pPr>
+      <w:r>
+        <w:t>As a buyer, I want the ability to delete or remove certain profile details that are no longer relevant or necessar</w:t>
+      </w:r>
+      <w:r>
+        <w:t>y</w:t>
+      </w:r>
+      <w:r>
+        <w:t xml:space="preserve"> so that I can maintain the accuracy and relevance of my information.</w:t>
+      </w:r>
+    </w:p>
+    <w:p>
+      <w:pPr>
+        <w:pStyle w:val="ListParagraph"/>
+      </w:pPr>
+    </w:p>
+    <w:p>
+      <w:pPr>
+        <w:pStyle w:val="ListParagraph"/>
+      </w:pPr>
+      <w:r>
+        <w:rPr>
+          <w:b/>
+          <w:bCs/>
+          <w:sz w:val="24"/>
+          <w:szCs w:val="24"/>
+        </w:rPr>
+        <w:t>Acceptance Criteria</w:t>
+      </w:r>
+      <w:r>
+        <w:t>:</w:t>
+      </w:r>
+    </w:p>
+    <w:p>
+      <w:pPr>
+        <w:pStyle w:val="ListParagraph"/>
+        <w:numPr>
+          <w:ilvl w:val="0"/>
+          <w:numId w:val="7"/>
+        </w:numPr>
+      </w:pPr>
+      <w:r>
+        <w:t>User should have access to an "edit profile" option where they can manage their profile details.</w:t>
+      </w:r>
+    </w:p>
+    <w:p>
+      <w:pPr>
+        <w:pStyle w:val="ListParagraph"/>
+        <w:numPr>
+          <w:ilvl w:val="0"/>
+          <w:numId w:val="7"/>
+        </w:numPr>
+      </w:pPr>
+      <w:r>
+        <w:t>The system should provide checkboxes or options next to each detail allowing the user to select which details they want to delete.</w:t>
+      </w:r>
+    </w:p>
+    <w:p>
+      <w:pPr>
+        <w:pStyle w:val="ListParagraph"/>
+        <w:numPr>
+          <w:ilvl w:val="0"/>
+          <w:numId w:val="7"/>
+        </w:numPr>
+      </w:pPr>
+      <w:r>
+        <w:t>Upon selecting the details to delete, the system should prompt the user for confirmation before proceeding.</w:t>
+      </w:r>
+    </w:p>
+    <w:p>
+      <w:pPr>
+        <w:pStyle w:val="ListParagraph"/>
+        <w:numPr>
+          <w:ilvl w:val="0"/>
+          <w:numId w:val="7"/>
+        </w:numPr>
+      </w:pPr>
+      <w:r>
+        <w:t>Deleted profile details should be permanently removed from the system and not accessible to the user or platform.</w:t>
+      </w:r>
+    </w:p>
+    <w:p>
+      <w:pPr>
+        <w:pStyle w:val="ListParagraph"/>
+        <w:ind w:left="1440"/>
+      </w:pPr>
+    </w:p>
+    <w:p>
+      <w:pPr>
+        <w:pStyle w:val="ListParagraph"/>
+        <w:numPr>
+          <w:ilvl w:val="0"/>
+          <w:numId w:val="5"/>
+        </w:numPr>
+        <w:rPr>
+          <w:b/>
+          <w:bCs/>
+          <w:sz w:val="24"/>
+          <w:szCs w:val="24"/>
+        </w:rPr>
+      </w:pPr>
+      <w:r>
+        <w:rPr>
+          <w:b/>
+          <w:bCs/>
+          <w:sz w:val="24"/>
+          <w:szCs w:val="24"/>
+        </w:rPr>
+        <w:t>User Stories:-</w:t>
+      </w:r>
+    </w:p>
+    <w:p>
+      <w:pPr>
+        <w:pStyle w:val="ListParagraph"/>
+        <w:ind w:left="1080"/>
+      </w:pPr>
+    </w:p>
+    <w:p>
+      <w:pPr>
+        <w:pStyle w:val="ListParagraph"/>
+        <w:ind w:left="1080"/>
+      </w:pPr>
+      <w:r>
+        <w:t>As a buyer, I want to edit or update my profile details easily whenever there are changes or correction</w:t>
+      </w:r>
+      <w:r>
+        <w:t>s</w:t>
+      </w:r>
+      <w:r>
+        <w:t xml:space="preserve"> so that I can ensure my information remains accurate and up-to-date.</w:t>
+      </w:r>
+    </w:p>
+    <w:p>
+      <w:pPr>
+        <w:ind w:firstLine="720"/>
+        <w:rPr>
+          <w:b/>
+          <w:bCs/>
+          <w:sz w:val="24"/>
+          <w:szCs w:val="24"/>
+        </w:rPr>
+      </w:pPr>
+      <w:r>
+        <w:rPr>
+          <w:b/>
+          <w:bCs/>
+          <w:sz w:val="24"/>
+          <w:szCs w:val="24"/>
+        </w:rPr>
+        <w:t>Acceptance Criteria:</w:t>
+      </w:r>
+    </w:p>
+    <w:p>
+      <w:pPr>
+        <w:pStyle w:val="ListParagraph"/>
+        <w:numPr>
+          <w:ilvl w:val="0"/>
+          <w:numId w:val="8"/>
+        </w:numPr>
+      </w:pPr>
+      <w:r>
+        <w:t>User should be able to access the profile editing functionality from the profile page or user dashboard.</w:t>
+      </w:r>
+    </w:p>
+    <w:p>
+      <w:pPr>
+        <w:pStyle w:val="ListParagraph"/>
+        <w:numPr>
+          <w:ilvl w:val="0"/>
+          <w:numId w:val="8"/>
+        </w:numPr>
+      </w:pPr>
+      <w:r>
+        <w:t>The editing interface should display the current profile details, allowing the user to make changes as needed.</w:t>
+      </w:r>
+    </w:p>
+    <w:p>
+      <w:pPr>
+        <w:pStyle w:val="ListParagraph"/>
+        <w:numPr>
+          <w:ilvl w:val="0"/>
+          <w:numId w:val="8"/>
+        </w:numPr>
+      </w:pPr>
+      <w:r>
+        <w:t>The system should validate any changes made by the user to ensure they meet required criteria (e.g., valid email format, correct address format).</w:t>
+      </w:r>
+    </w:p>
+    <w:p>
+      <w:pPr>
+        <w:pStyle w:val="ListParagraph"/>
+        <w:numPr>
+          <w:ilvl w:val="0"/>
+          <w:numId w:val="8"/>
+        </w:numPr>
+      </w:pPr>
+      <w:r>
+        <w:t>Upon saving the edited profile details, the changes should be reflected in the user's account immediately.</w:t>
+      </w:r>
+    </w:p>
+    <w:p>
+      <w:pPr>
+        <w:pStyle w:val="ListParagraph"/>
+        <w:numPr>
+          <w:ilvl w:val="0"/>
+          <w:numId w:val="8"/>
+        </w:numPr>
+      </w:pPr>
+      <w:r>
+        <w:t>User should receive confirmation that their profile details have been successfully updated.</w:t>
+      </w:r>
+    </w:p>
+    <w:p>
+      <w:pPr>
+        <w:pStyle w:val="ListParagraph"/>
+        <w:ind w:left="1080"/>
+      </w:pPr>
+    </w:p>
+    <w:p>
+      <w:pPr>
+        <w:rPr>
+          <w:b/>
+          <w:bCs/>
+          <w:sz w:val="28"/>
+          <w:szCs w:val="28"/>
+          <w:u w:val="single"/>
+        </w:rPr>
+      </w:pPr>
+      <w:r>
+        <w:rPr>
+          <w:b/>
+          <w:bCs/>
+          <w:sz w:val="28"/>
+          <w:szCs w:val="28"/>
+          <w:u w:val="single"/>
+        </w:rPr>
+        <w:t>Epic</w:t>
+      </w:r>
+      <w:r>
+        <w:rPr>
+          <w:b/>
+          <w:bCs/>
+          <w:sz w:val="28"/>
+          <w:szCs w:val="28"/>
+          <w:u w:val="single"/>
+        </w:rPr>
+        <w:t xml:space="preserve"> 5</w:t>
+      </w:r>
+      <w:r>
+        <w:rPr>
+          <w:b/>
+          <w:bCs/>
+          <w:sz w:val="28"/>
+          <w:szCs w:val="28"/>
+          <w:u w:val="single"/>
+        </w:rPr>
+        <w:t>: Customer Support</w:t>
+      </w:r>
+    </w:p>
+    <w:p>
+      <w:pPr>
+        <w:pStyle w:val="ListParagraph"/>
+        <w:numPr>
+          <w:ilvl w:val="0"/>
+          <w:numId w:val="9"/>
+        </w:numPr>
+        <w:rPr>
+          <w:b/>
+          <w:bCs/>
+          <w:sz w:val="24"/>
+          <w:szCs w:val="24"/>
+        </w:rPr>
+      </w:pPr>
+      <w:r>
+        <w:rPr>
+          <w:b/>
+          <w:bCs/>
+          <w:sz w:val="24"/>
+          <w:szCs w:val="24"/>
+        </w:rPr>
+        <w:t>User Stories:</w:t>
+      </w:r>
+    </w:p>
+    <w:p>
+      <w:r>
+        <w:t>As a buyer, I want easy access to customer support options to seek assistance with any issues or inquiries I may have during my shopping experience so that I can receive timely help and ensure a smooth shopping journey.</w:t>
+      </w:r>
+    </w:p>
+    <w:p>
+      <w:r>
+        <w:rPr>
+          <w:b/>
+          <w:bCs/>
+          <w:sz w:val="24"/>
+          <w:szCs w:val="24"/>
+        </w:rPr>
+        <w:t>Acceptance Criteria</w:t>
+      </w:r>
+      <w:r>
+        <w:t>:</w:t>
+      </w:r>
+    </w:p>
+    <w:p>
+      <w:pPr>
+        <w:pStyle w:val="ListParagraph"/>
+        <w:numPr>
+          <w:ilvl w:val="0"/>
+          <w:numId w:val="10"/>
+        </w:numPr>
+      </w:pPr>
+      <w:r>
+        <w:t>User should be able to access the customer support options prominently displayed on the platform, such as in the navigation menu or footer.</w:t>
+      </w:r>
+    </w:p>
+    <w:p>
+      <w:pPr>
+        <w:pStyle w:val="ListParagraph"/>
+        <w:numPr>
+          <w:ilvl w:val="0"/>
+          <w:numId w:val="10"/>
+        </w:numPr>
+      </w:pPr>
+      <w:r>
+        <w:lastRenderedPageBreak/>
+        <w:t>The customer support options should include channels like  chat, email support</w:t>
+      </w:r>
+      <w:r>
+        <w:t>(</w:t>
+      </w:r>
+      <w:r>
+        <w:rPr>
+          <w:rFonts w:cstheme="minorHAnsi"/>
+          <w:color w:val="0D0D0D"/>
+          <w:shd w:val="clear" w:color="auto" w:fill="FFFFFF"/>
+        </w:rPr>
+        <w:t>option to send detailed inquiries or reports via email for complex issues that may require more time to address</w:t>
+      </w:r>
+      <w:r>
+        <w:t>)</w:t>
+      </w:r>
+      <w:r>
+        <w:t>, and a hotline number</w:t>
+      </w:r>
+      <w:r>
+        <w:rPr>
+          <w:rFonts w:cstheme="minorHAnsi"/>
+        </w:rPr>
+        <w:t>(</w:t>
+      </w:r>
+      <w:r>
+        <w:rPr>
+          <w:rFonts w:cstheme="minorHAnsi"/>
+          <w:color w:val="0D0D0D"/>
+          <w:shd w:val="clear" w:color="auto" w:fill="FFFFFF"/>
+        </w:rPr>
+        <w:t>dedicated hotline number for urgent issues or inquiries that require immediate assistance</w:t>
+      </w:r>
+      <w:r>
+        <w:rPr>
+          <w:rFonts w:cstheme="minorHAnsi"/>
+        </w:rPr>
+        <w:t>)</w:t>
+      </w:r>
+      <w:r>
+        <w:rPr>
+          <w:rFonts w:cstheme="minorHAnsi"/>
+        </w:rPr>
+        <w:t>.</w:t>
+      </w:r>
+    </w:p>
+    <w:p>
+      <w:pPr>
+        <w:pStyle w:val="ListParagraph"/>
+        <w:numPr>
+          <w:ilvl w:val="0"/>
+          <w:numId w:val="10"/>
+        </w:numPr>
+      </w:pPr>
+      <w:r>
+        <w:t xml:space="preserve">Each support channel should be clearly </w:t>
+      </w:r>
+      <w:proofErr w:type="spellStart"/>
+      <w:r>
+        <w:t>labeled</w:t>
+      </w:r>
+      <w:proofErr w:type="spellEnd"/>
+      <w:r>
+        <w:t xml:space="preserve"> with its respective contact method and availability hours.</w:t>
+      </w:r>
+    </w:p>
+    <w:p>
+      <w:pPr>
+        <w:pStyle w:val="ListParagraph"/>
+        <w:numPr>
+          <w:ilvl w:val="0"/>
+          <w:numId w:val="10"/>
+        </w:numPr>
+      </w:pPr>
+      <w:r>
+        <w:t>The platform should provide a brief description of each support channel to help users choose the most appropriate one for their needs.</w:t>
+      </w:r>
+    </w:p>
+    <w:p>
+      <w:pPr>
+        <w:pStyle w:val="ListParagraph"/>
+        <w:numPr>
+          <w:ilvl w:val="0"/>
+          <w:numId w:val="10"/>
+        </w:numPr>
+      </w:pPr>
+      <w:r>
+        <w:t>Upon clicking on a support channel, users should be directed to the corresponding contact page or interface.</w:t>
+      </w:r>
+    </w:p>
+    <w:p>
+      <w:pPr>
+        <w:rPr>
+          <w:b/>
+          <w:bCs/>
+          <w:sz w:val="28"/>
+          <w:szCs w:val="28"/>
+          <w:u w:val="single"/>
+        </w:rPr>
+      </w:pPr>
+      <w:r>
+        <w:rPr>
+          <w:b/>
+          <w:bCs/>
+          <w:sz w:val="28"/>
+          <w:szCs w:val="28"/>
+          <w:u w:val="single"/>
+        </w:rPr>
+        <w:t xml:space="preserve">Epic 6: Product </w:t>
+      </w:r>
+      <w:proofErr w:type="spellStart"/>
+      <w:r>
+        <w:rPr>
+          <w:b/>
+          <w:bCs/>
+          <w:sz w:val="28"/>
+          <w:szCs w:val="28"/>
+          <w:u w:val="single"/>
         </w:rPr>
         <w:t>Catalog</w:t>
       </w:r>
@@ -1820,6 +1839,7 @@
         </w:numPr>
       </w:pPr>
       <w:r>
+        <w:lastRenderedPageBreak/>
         <w:t>Each search result should display essential product information, including title, price, and thumbnail image, to help users identify desired items quickly.</w:t>
       </w:r>
     </w:p>
@@ -1844,7 +1864,6 @@
         </w:numPr>
       </w:pPr>
       <w:r>
-        <w:lastRenderedPageBreak/>
         <w:t>Clicking on a search result should direct users to the corresponding product page for more detailed information and options for purchase.</w:t>
       </w:r>
     </w:p>
@@ -2039,6 +2058,7 @@
           <w:bCs/>
           <w:sz w:val="28"/>
           <w:szCs w:val="28"/>
+          <w:u w:val="single"/>
         </w:rPr>
       </w:pPr>
       <w:r>
@@ -2047,6 +2067,7 @@
           <w:bCs/>
           <w:sz w:val="28"/>
           <w:szCs w:val="28"/>
+          <w:u w:val="single"/>
         </w:rPr>
         <w:t>Epic</w:t>
       </w:r>
@@ -2056,6 +2077,7 @@
           <w:bCs/>
           <w:sz w:val="28"/>
           <w:szCs w:val="28"/>
+          <w:u w:val="single"/>
         </w:rPr>
         <w:t xml:space="preserve"> 7</w:t>
       </w:r>
@@ -2065,6 +2087,7 @@
           <w:bCs/>
           <w:sz w:val="28"/>
           <w:szCs w:val="28"/>
+          <w:u w:val="single"/>
         </w:rPr>
         <w:t>: Cart</w:t>
       </w:r>
@@ -2090,19 +2113,8 @@
           <w:sz w:val="24"/>
           <w:szCs w:val="24"/>
         </w:rPr>
-        <w:t xml:space="preserve">User </w:t>
-      </w:r>
-      <w:proofErr w:type="gramStart"/>
-      <w:r>
-        <w:rPr>
-          <w:b/>
-          <w:bCs/>
-          <w:sz w:val="24"/>
-          <w:szCs w:val="24"/>
-        </w:rPr>
-        <w:t>stories:-</w:t>
-      </w:r>
-      <w:proofErr w:type="gramEnd"/>
+        <w:t>User stories:-</w:t>
+      </w:r>
     </w:p>
     <w:p>
       <w:pPr>
@@ -2206,6 +2218,7 @@
         </w:numPr>
       </w:pPr>
       <w:r>
+        <w:lastRenderedPageBreak/>
         <w:t>Upon adding an item to the cart, users should have the option to continue shopping or proceed to checkout.</w:t>
       </w:r>
     </w:p>
@@ -2213,6 +2226,12 @@
       <w:pPr>
         <w:pStyle w:val="ListParagraph"/>
         <w:ind w:left="1440"/>
+      </w:pPr>
+    </w:p>
+    <w:p>
+      <w:pPr>
+        <w:pStyle w:val="ListParagraph"/>
+        <w:ind w:left="1440"/>
         <w:rPr>
           <w:b/>
           <w:bCs/>
@@ -2259,14 +2278,365 @@
         <w:pStyle w:val="ListParagraph"/>
       </w:pPr>
       <w:r>
+        <w:t>As a buyer, I want the ability to edit the quantity of items in my cart to adjust my purchase quantities as needed so that I can manage my shopping basket according to my preferences and requirements.</w:t>
+      </w:r>
+    </w:p>
+    <w:p>
+      <w:pPr>
+        <w:pStyle w:val="ListParagraph"/>
+        <w:rPr>
+          <w:sz w:val="24"/>
+          <w:szCs w:val="24"/>
+        </w:rPr>
+      </w:pPr>
+    </w:p>
+    <w:p>
+      <w:pPr>
+        <w:pStyle w:val="ListParagraph"/>
+        <w:rPr>
+          <w:b/>
+          <w:bCs/>
+          <w:sz w:val="24"/>
+          <w:szCs w:val="24"/>
+        </w:rPr>
+      </w:pPr>
+      <w:r>
+        <w:rPr>
+          <w:b/>
+          <w:bCs/>
+          <w:sz w:val="24"/>
+          <w:szCs w:val="24"/>
+        </w:rPr>
+        <w:t>Acceptance Criteria:</w:t>
+      </w:r>
+    </w:p>
+    <w:p>
+      <w:pPr>
+        <w:pStyle w:val="ListParagraph"/>
+        <w:numPr>
+          <w:ilvl w:val="0"/>
+          <w:numId w:val="17"/>
+        </w:numPr>
+      </w:pPr>
+      <w:r>
+        <w:t>Users should be able to increase or decrease the quantity of each item in the cart using intuitive controls (e.g., + and - buttons, input field).</w:t>
+      </w:r>
+    </w:p>
+    <w:p>
+      <w:pPr>
+        <w:pStyle w:val="ListParagraph"/>
+        <w:numPr>
+          <w:ilvl w:val="0"/>
+          <w:numId w:val="17"/>
+        </w:numPr>
+      </w:pPr>
+      <w:r>
+        <w:t>The platform should automatically update the subtotal and total price of the cart based on the adjusted quantities.</w:t>
+      </w:r>
+    </w:p>
+    <w:p>
+      <w:pPr>
+        <w:pStyle w:val="ListParagraph"/>
+        <w:numPr>
+          <w:ilvl w:val="0"/>
+          <w:numId w:val="17"/>
+        </w:numPr>
+      </w:pPr>
+      <w:r>
+        <w:t>Users should receive immediate visual feedback confirming the changes made to the item quantity.</w:t>
+      </w:r>
+    </w:p>
+    <w:p>
+      <w:pPr>
+        <w:pStyle w:val="ListParagraph"/>
+        <w:numPr>
+          <w:ilvl w:val="0"/>
+          <w:numId w:val="17"/>
+        </w:numPr>
+      </w:pPr>
+      <w:r>
+        <w:t>Quantity adjustments should be reflected in real-time without requiring a page refresh.</w:t>
+      </w:r>
+    </w:p>
+    <w:p>
+      <w:pPr>
+        <w:pStyle w:val="ListParagraph"/>
+        <w:ind w:left="1440"/>
+      </w:pPr>
+    </w:p>
+    <w:p>
+      <w:pPr>
+        <w:pStyle w:val="ListParagraph"/>
+        <w:numPr>
+          <w:ilvl w:val="0"/>
+          <w:numId w:val="15"/>
+        </w:numPr>
+        <w:rPr>
+          <w:b/>
+          <w:bCs/>
+          <w:sz w:val="24"/>
+          <w:szCs w:val="24"/>
+        </w:rPr>
+      </w:pPr>
+      <w:r>
+        <w:rPr>
+          <w:b/>
+          <w:bCs/>
+          <w:sz w:val="24"/>
+          <w:szCs w:val="24"/>
+        </w:rPr>
+        <w:t>User Stories</w:t>
+      </w:r>
+      <w:r>
+        <w:rPr>
+          <w:b/>
+          <w:bCs/>
+          <w:sz w:val="24"/>
+          <w:szCs w:val="24"/>
+        </w:rPr>
+        <w:t>:-</w:t>
+      </w:r>
+    </w:p>
+    <w:p>
+      <w:pPr>
+        <w:pStyle w:val="ListParagraph"/>
+        <w:rPr>
+          <w:sz w:val="24"/>
+          <w:szCs w:val="24"/>
+        </w:rPr>
+      </w:pPr>
+      <w:r>
+        <w:t>As a buyer, I want to remove items from my cart if I change my mind or no longer wish to purchase them so that I can ensure my cart only contains items I intend to buy and streamline my checkout process.</w:t>
+      </w:r>
+    </w:p>
+    <w:p>
+      <w:pPr>
+        <w:pStyle w:val="ListParagraph"/>
+        <w:rPr>
+          <w:b/>
+          <w:bCs/>
+          <w:sz w:val="24"/>
+          <w:szCs w:val="24"/>
+        </w:rPr>
+      </w:pPr>
+      <w:r>
+        <w:rPr>
+          <w:b/>
+          <w:bCs/>
+          <w:sz w:val="24"/>
+          <w:szCs w:val="24"/>
+        </w:rPr>
+        <w:t>Acceptance Criteria:</w:t>
+      </w:r>
+    </w:p>
+    <w:p>
+      <w:pPr>
+        <w:pStyle w:val="ListParagraph"/>
+        <w:numPr>
+          <w:ilvl w:val="0"/>
+          <w:numId w:val="18"/>
+        </w:numPr>
+      </w:pPr>
+      <w:r>
+        <w:t>Users should be able to delete individual items from their cart with a designated "remove" or "delete" button next to each item listing.</w:t>
+      </w:r>
+    </w:p>
+    <w:p>
+      <w:pPr>
+        <w:pStyle w:val="ListParagraph"/>
+        <w:numPr>
+          <w:ilvl w:val="0"/>
+          <w:numId w:val="18"/>
+        </w:numPr>
+      </w:pPr>
+      <w:r>
+        <w:t>Upon clicking the remove button, the item should be promptly removed from the cart, and the total price should be updated accordingly.</w:t>
+      </w:r>
+    </w:p>
+    <w:p>
+      <w:pPr>
+        <w:pStyle w:val="ListParagraph"/>
+        <w:numPr>
+          <w:ilvl w:val="0"/>
+          <w:numId w:val="18"/>
+        </w:numPr>
+      </w:pPr>
+      <w:r>
+        <w:t>Users should receive a confirmation prompt before permanently removing an item from the cart to prevent accidental deletions.</w:t>
+      </w:r>
+    </w:p>
+    <w:p>
+      <w:pPr>
+        <w:pStyle w:val="ListParagraph"/>
+        <w:numPr>
+          <w:ilvl w:val="0"/>
+          <w:numId w:val="18"/>
+        </w:numPr>
+      </w:pPr>
+      <w:r>
+        <w:t>The platform should provide visual feedback confirming the successful removal of the item from the cart.</w:t>
+      </w:r>
+    </w:p>
+    <w:p>
+      <w:pPr>
+        <w:pStyle w:val="ListParagraph"/>
+        <w:ind w:left="1440"/>
+      </w:pPr>
+    </w:p>
+    <w:p>
+      <w:pPr>
+        <w:pStyle w:val="ListParagraph"/>
+        <w:numPr>
+          <w:ilvl w:val="0"/>
+          <w:numId w:val="15"/>
+        </w:numPr>
+        <w:rPr>
+          <w:b/>
+          <w:bCs/>
+          <w:sz w:val="24"/>
+          <w:szCs w:val="24"/>
+        </w:rPr>
+      </w:pPr>
+      <w:r>
+        <w:rPr>
+          <w:b/>
+          <w:bCs/>
+          <w:sz w:val="24"/>
+          <w:szCs w:val="24"/>
+        </w:rPr>
+        <w:t>User Stories:-</w:t>
+      </w:r>
+    </w:p>
+    <w:p>
+      <w:pPr>
+        <w:pStyle w:val="ListParagraph"/>
+      </w:pPr>
+      <w:r>
+        <w:t>As a buyer, I want to view the total price of all items in my cart, including any applicable taxes or fees, so that I can understand the total cost of my purchase and make informed decisions about my shopping budget.</w:t>
+      </w:r>
+    </w:p>
+    <w:p>
+      <w:pPr>
+        <w:pStyle w:val="ListParagraph"/>
+        <w:rPr>
+          <w:sz w:val="24"/>
+          <w:szCs w:val="24"/>
+        </w:rPr>
+      </w:pPr>
+    </w:p>
+    <w:p>
+      <w:pPr>
+        <w:pStyle w:val="ListParagraph"/>
+        <w:rPr>
+          <w:b/>
+          <w:bCs/>
+          <w:sz w:val="24"/>
+          <w:szCs w:val="24"/>
+        </w:rPr>
+      </w:pPr>
+      <w:r>
+        <w:rPr>
+          <w:b/>
+          <w:bCs/>
+          <w:sz w:val="24"/>
+          <w:szCs w:val="24"/>
+        </w:rPr>
+        <w:t>Acceptance Criteria:</w:t>
+      </w:r>
+    </w:p>
+    <w:p>
+      <w:pPr>
+        <w:pStyle w:val="ListParagraph"/>
+        <w:numPr>
+          <w:ilvl w:val="0"/>
+          <w:numId w:val="30"/>
+        </w:numPr>
+      </w:pPr>
+      <w:r>
+        <w:t>The platform should display the subtotal, total taxes, shipping fees (if applicable), and the final total price of the cart prominently.</w:t>
+      </w:r>
+    </w:p>
+    <w:p>
+      <w:pPr>
+        <w:pStyle w:val="ListParagraph"/>
+        <w:numPr>
+          <w:ilvl w:val="0"/>
+          <w:numId w:val="30"/>
+        </w:numPr>
+      </w:pPr>
+      <w:r>
+        <w:t>The total price should be dynamically updated as users add or remove items from the cart or adjust item quantities.</w:t>
+      </w:r>
+    </w:p>
+    <w:p>
+      <w:pPr>
+        <w:pStyle w:val="ListParagraph"/>
+        <w:numPr>
+          <w:ilvl w:val="0"/>
+          <w:numId w:val="30"/>
+        </w:numPr>
+      </w:pPr>
+      <w:r>
+        <w:t>Any applicable taxes or fees should be clearly itemized and included in the total price calculation.</w:t>
+      </w:r>
+    </w:p>
+    <w:p>
+      <w:pPr>
+        <w:pStyle w:val="ListParagraph"/>
+        <w:numPr>
+          <w:ilvl w:val="0"/>
+          <w:numId w:val="30"/>
+        </w:numPr>
+      </w:pPr>
+      <w:r>
         <w:lastRenderedPageBreak/>
-        <w:t>As a buyer, I want the ability to edit the quantity of items in my cart to adjust my purchase quantities as needed so that I can manage my shopping basket according to my preferences and requirements.</w:t>
-      </w:r>
-    </w:p>
-    <w:p>
-      <w:pPr>
-        <w:pStyle w:val="ListParagraph"/>
-        <w:rPr>
+        <w:t>Users should be able to view the total price of the cart at any point during the shopping process, including while browsing and during checkout.</w:t>
+      </w:r>
+    </w:p>
+    <w:p/>
+    <w:p>
+      <w:pPr>
+        <w:pStyle w:val="ListParagraph"/>
+      </w:pPr>
+    </w:p>
+    <w:p>
+      <w:pPr>
+        <w:pStyle w:val="ListParagraph"/>
+        <w:numPr>
+          <w:ilvl w:val="0"/>
+          <w:numId w:val="15"/>
+        </w:numPr>
+        <w:rPr>
+          <w:b/>
+          <w:bCs/>
+          <w:sz w:val="24"/>
+          <w:szCs w:val="24"/>
+        </w:rPr>
+      </w:pPr>
+      <w:r>
+        <w:rPr>
+          <w:b/>
+          <w:bCs/>
+          <w:sz w:val="24"/>
+          <w:szCs w:val="24"/>
+        </w:rPr>
+        <w:t>User Stories:-</w:t>
+      </w:r>
+    </w:p>
+    <w:p>
+      <w:pPr>
+        <w:pStyle w:val="ListParagraph"/>
+      </w:pPr>
+      <w:r>
+        <w:t>As a buyer, I want the option to clear my entire cart at once to start fresh with a new selection of items, so that I can easily remove all items and begin the shopping process anew.</w:t>
+      </w:r>
+    </w:p>
+    <w:p>
+      <w:pPr>
+        <w:pStyle w:val="ListParagraph"/>
+        <w:rPr>
+          <w:b/>
+          <w:bCs/>
           <w:sz w:val="24"/>
           <w:szCs w:val="24"/>
         </w:rPr>
@@ -2297,54 +2667,48 @@
         <w:pStyle w:val="ListParagraph"/>
         <w:numPr>
           <w:ilvl w:val="0"/>
-          <w:numId w:val="17"/>
-        </w:numPr>
-      </w:pPr>
-      <w:r>
-        <w:t>Users should be able to increase or decrease the quantity of each item in the cart using intuitive controls (e.g., + and - buttons, input field).</w:t>
-      </w:r>
-    </w:p>
-    <w:p>
-      <w:pPr>
-        <w:pStyle w:val="ListParagraph"/>
-        <w:numPr>
-          <w:ilvl w:val="0"/>
-          <w:numId w:val="17"/>
-        </w:numPr>
-      </w:pPr>
-      <w:r>
-        <w:t>The platform should automatically update the subtotal and total price of the cart based on the adjusted quantities.</w:t>
-      </w:r>
-    </w:p>
-    <w:p>
-      <w:pPr>
-        <w:pStyle w:val="ListParagraph"/>
-        <w:numPr>
-          <w:ilvl w:val="0"/>
-          <w:numId w:val="17"/>
-        </w:numPr>
-      </w:pPr>
-      <w:r>
-        <w:t>Users should receive immediate visual feedback confirming the changes made to the item quantity.</w:t>
-      </w:r>
-    </w:p>
-    <w:p>
-      <w:pPr>
-        <w:pStyle w:val="ListParagraph"/>
-        <w:numPr>
-          <w:ilvl w:val="0"/>
-          <w:numId w:val="17"/>
-        </w:numPr>
-      </w:pPr>
-      <w:r>
-        <w:t>Quantity adjustments should be reflected in real-time without requiring a page refresh.</w:t>
-      </w:r>
-    </w:p>
-    <w:p>
-      <w:pPr>
-        <w:pStyle w:val="ListParagraph"/>
-        <w:ind w:left="1440"/>
-      </w:pPr>
+          <w:numId w:val="19"/>
+        </w:numPr>
+      </w:pPr>
+      <w:r>
+        <w:t>Users should have access to a "clear cart" or "empty cart" button that removes all items from the cart in a single action.</w:t>
+      </w:r>
+    </w:p>
+    <w:p>
+      <w:pPr>
+        <w:pStyle w:val="ListParagraph"/>
+        <w:numPr>
+          <w:ilvl w:val="0"/>
+          <w:numId w:val="19"/>
+        </w:numPr>
+      </w:pPr>
+      <w:r>
+        <w:t>Upon clicking the clear cart button, users should receive a confirmation prompt to prevent accidental deletions.</w:t>
+      </w:r>
+    </w:p>
+    <w:p>
+      <w:pPr>
+        <w:pStyle w:val="ListParagraph"/>
+        <w:numPr>
+          <w:ilvl w:val="0"/>
+          <w:numId w:val="19"/>
+        </w:numPr>
+      </w:pPr>
+      <w:r>
+        <w:t>After confirmation, all items in the cart should be promptly removed, and the cart should display as empty.</w:t>
+      </w:r>
+    </w:p>
+    <w:p>
+      <w:pPr>
+        <w:pStyle w:val="ListParagraph"/>
+        <w:numPr>
+          <w:ilvl w:val="0"/>
+          <w:numId w:val="19"/>
+        </w:numPr>
+      </w:pPr>
+      <w:r>
+        <w:t>Users should receive visual feedback confirming the successful clearing of the cart.</w:t>
+      </w:r>
     </w:p>
     <w:p>
       <w:pPr>
@@ -2367,44 +2731,29 @@
           <w:sz w:val="24"/>
           <w:szCs w:val="24"/>
         </w:rPr>
-        <w:t xml:space="preserve">User </w:t>
-      </w:r>
-      <w:proofErr w:type="gramStart"/>
-      <w:r>
-        <w:rPr>
-          <w:b/>
-          <w:bCs/>
-          <w:sz w:val="24"/>
-          <w:szCs w:val="24"/>
-        </w:rPr>
-        <w:t>Stories</w:t>
-      </w:r>
-      <w:r>
-        <w:rPr>
-          <w:b/>
-          <w:bCs/>
-          <w:sz w:val="24"/>
-          <w:szCs w:val="24"/>
-        </w:rPr>
-        <w:t>:-</w:t>
-      </w:r>
-      <w:proofErr w:type="gramEnd"/>
-    </w:p>
-    <w:p>
-      <w:pPr>
-        <w:pStyle w:val="ListParagraph"/>
-        <w:rPr>
-          <w:sz w:val="24"/>
-          <w:szCs w:val="24"/>
-        </w:rPr>
-      </w:pPr>
-      <w:r>
-        <w:t>As a buyer, I want to remove items from my cart if I change my mind or no longer wish to purchase them so that I can ensure my cart only contains items I intend to buy and streamline my checkout process.</w:t>
-      </w:r>
-    </w:p>
-    <w:p>
-      <w:pPr>
-        <w:pStyle w:val="ListParagraph"/>
+        <w:t>User Stories</w:t>
+      </w:r>
+      <w:r>
+        <w:rPr>
+          <w:b/>
+          <w:bCs/>
+          <w:sz w:val="24"/>
+          <w:szCs w:val="24"/>
+        </w:rPr>
+        <w:t xml:space="preserve">  (// If needed)</w:t>
+      </w:r>
+    </w:p>
+    <w:p>
+      <w:pPr>
+        <w:ind w:left="720"/>
+      </w:pPr>
+      <w:r>
+        <w:t>As a buyer, I want the option to save my cart contents for later if I decide not to proceed with payment immediately, so that I can easily retain my chosen items for future purchase consideration without having to rebuild my cart from scratch.</w:t>
+      </w:r>
+    </w:p>
+    <w:p>
+      <w:pPr>
+        <w:ind w:firstLine="720"/>
         <w:rPr>
           <w:b/>
           <w:bCs/>
@@ -2427,53 +2776,65 @@
         <w:pStyle w:val="ListParagraph"/>
         <w:numPr>
           <w:ilvl w:val="0"/>
-          <w:numId w:val="18"/>
-        </w:numPr>
-      </w:pPr>
-      <w:r>
-        <w:t>Users should be able to delete individual items from their cart with a designated "remove" or "delete" button next to each item listing.</w:t>
-      </w:r>
-    </w:p>
-    <w:p>
-      <w:pPr>
-        <w:pStyle w:val="ListParagraph"/>
-        <w:numPr>
-          <w:ilvl w:val="0"/>
-          <w:numId w:val="18"/>
-        </w:numPr>
-      </w:pPr>
-      <w:r>
-        <w:t>Upon clicking the remove button, the item should be promptly removed from the cart, and the total price should be updated accordingly.</w:t>
-      </w:r>
-    </w:p>
-    <w:p>
-      <w:pPr>
-        <w:pStyle w:val="ListParagraph"/>
-        <w:numPr>
-          <w:ilvl w:val="0"/>
-          <w:numId w:val="18"/>
-        </w:numPr>
-      </w:pPr>
-      <w:r>
-        <w:t>Users should receive a confirmation prompt before permanently removing an item from the cart to prevent accidental deletions.</w:t>
-      </w:r>
-    </w:p>
-    <w:p>
-      <w:pPr>
-        <w:pStyle w:val="ListParagraph"/>
-        <w:numPr>
-          <w:ilvl w:val="0"/>
-          <w:numId w:val="18"/>
-        </w:numPr>
-      </w:pPr>
-      <w:r>
-        <w:t>The platform should provide visual feedback confirming the successful removal of the item from the cart.</w:t>
-      </w:r>
-    </w:p>
-    <w:p>
-      <w:pPr>
-        <w:pStyle w:val="ListParagraph"/>
-        <w:ind w:left="1440"/>
+          <w:numId w:val="21"/>
+        </w:numPr>
+      </w:pPr>
+      <w:r>
+        <w:t>Users should have the option to save their cart contents for later by selecting a "Save for Later" or "Save Cart" option within the cart interface.</w:t>
+      </w:r>
+    </w:p>
+    <w:p>
+      <w:pPr>
+        <w:pStyle w:val="ListParagraph"/>
+        <w:numPr>
+          <w:ilvl w:val="0"/>
+          <w:numId w:val="21"/>
+        </w:numPr>
+      </w:pPr>
+      <w:r>
+        <w:t>Upon selecting the save option, the platform should prompt users to log in to their account or create an account if they haven't already done so.</w:t>
+      </w:r>
+    </w:p>
+    <w:p>
+      <w:pPr>
+        <w:pStyle w:val="ListParagraph"/>
+        <w:numPr>
+          <w:ilvl w:val="0"/>
+          <w:numId w:val="21"/>
+        </w:numPr>
+      </w:pPr>
+      <w:r>
+        <w:t>The saved cart should be associated with the user's account and accessible from their profile or account settings for future reference.</w:t>
+      </w:r>
+    </w:p>
+    <w:p>
+      <w:pPr>
+        <w:pStyle w:val="ListParagraph"/>
+        <w:numPr>
+          <w:ilvl w:val="0"/>
+          <w:numId w:val="21"/>
+        </w:numPr>
+      </w:pPr>
+      <w:r>
+        <w:t>Users should receive confirmation that their cart contents have been successfully saved for later, with instructions on how to access and retrieve the saved cart.</w:t>
+      </w:r>
+    </w:p>
+    <w:p>
+      <w:pPr>
+        <w:pStyle w:val="ListParagraph"/>
+        <w:numPr>
+          <w:ilvl w:val="0"/>
+          <w:numId w:val="21"/>
+        </w:numPr>
+      </w:pPr>
+      <w:r>
+        <w:t>The platform should provide clear instructions on how users can resume their saved carts at a later time and proceed with payment when ready.</w:t>
+      </w:r>
+    </w:p>
+    <w:p/>
+    <w:p>
+      <w:pPr>
+        <w:pStyle w:val="ListParagraph"/>
       </w:pPr>
     </w:p>
     <w:p>
@@ -2497,40 +2858,20 @@
           <w:sz w:val="24"/>
           <w:szCs w:val="24"/>
         </w:rPr>
-        <w:t xml:space="preserve">User </w:t>
-      </w:r>
-      <w:proofErr w:type="gramStart"/>
-      <w:r>
-        <w:rPr>
-          <w:b/>
-          <w:bCs/>
-          <w:sz w:val="24"/>
-          <w:szCs w:val="24"/>
-        </w:rPr>
-        <w:t>Stories:-</w:t>
-      </w:r>
-      <w:proofErr w:type="gramEnd"/>
-    </w:p>
-    <w:p>
-      <w:pPr>
-        <w:pStyle w:val="ListParagraph"/>
-      </w:pPr>
-      <w:r>
-        <w:t>As a buyer, I want to view the total price of all items in my cart, including any applicable taxes or fees, so that I can understand the total cost of my purchase and make informed decisions about my shopping budget.</w:t>
-      </w:r>
-    </w:p>
-    <w:p>
-      <w:pPr>
-        <w:pStyle w:val="ListParagraph"/>
-        <w:rPr>
-          <w:sz w:val="24"/>
-          <w:szCs w:val="24"/>
-        </w:rPr>
-      </w:pPr>
-    </w:p>
-    <w:p>
-      <w:pPr>
-        <w:pStyle w:val="ListParagraph"/>
+        <w:t>User Stories</w:t>
+      </w:r>
+    </w:p>
+    <w:p>
+      <w:pPr>
+        <w:ind w:left="720"/>
+      </w:pPr>
+      <w:r>
+        <w:t>As a buyer, I want to proceed to the payment stage from my cart to complete my purchase and finalize the transaction, so that I can efficiently complete the checkout process and secure the items I intend to purchase.</w:t>
+      </w:r>
+    </w:p>
+    <w:p>
+      <w:pPr>
+        <w:ind w:firstLine="720"/>
         <w:rPr>
           <w:b/>
           <w:bCs/>
@@ -2553,388 +2894,6 @@
         <w:pStyle w:val="ListParagraph"/>
         <w:numPr>
           <w:ilvl w:val="0"/>
-          <w:numId w:val="30"/>
-        </w:numPr>
-      </w:pPr>
-      <w:r>
-        <w:t>The platform should display the subtotal, total taxes, shipping fees (if applicable), and the final total price of the cart prominently.</w:t>
-      </w:r>
-    </w:p>
-    <w:p>
-      <w:pPr>
-        <w:pStyle w:val="ListParagraph"/>
-        <w:numPr>
-          <w:ilvl w:val="0"/>
-          <w:numId w:val="30"/>
-        </w:numPr>
-      </w:pPr>
-      <w:r>
-        <w:t>The total price should be dynamically updated as users add or remove items from the cart or adjust item quantities.</w:t>
-      </w:r>
-    </w:p>
-    <w:p>
-      <w:pPr>
-        <w:pStyle w:val="ListParagraph"/>
-        <w:numPr>
-          <w:ilvl w:val="0"/>
-          <w:numId w:val="30"/>
-        </w:numPr>
-      </w:pPr>
-      <w:r>
-        <w:t>Any applicable taxes or fees should be clearly itemized and included in the total price calculation.</w:t>
-      </w:r>
-    </w:p>
-    <w:p>
-      <w:pPr>
-        <w:pStyle w:val="ListParagraph"/>
-        <w:numPr>
-          <w:ilvl w:val="0"/>
-          <w:numId w:val="30"/>
-        </w:numPr>
-      </w:pPr>
-      <w:r>
-        <w:t>Users should be able to view the total price of the cart at any point during the shopping process, including while browsing and during checkout.</w:t>
-      </w:r>
-    </w:p>
-    <w:p>
-      <w:pPr>
-        <w:pStyle w:val="ListParagraph"/>
-      </w:pPr>
-    </w:p>
-    <w:p>
-      <w:pPr>
-        <w:pStyle w:val="ListParagraph"/>
-        <w:numPr>
-          <w:ilvl w:val="0"/>
-          <w:numId w:val="15"/>
-        </w:numPr>
-        <w:rPr>
-          <w:b/>
-          <w:bCs/>
-          <w:sz w:val="24"/>
-          <w:szCs w:val="24"/>
-        </w:rPr>
-      </w:pPr>
-      <w:r>
-        <w:rPr>
-          <w:b/>
-          <w:bCs/>
-          <w:sz w:val="24"/>
-          <w:szCs w:val="24"/>
-        </w:rPr>
-        <w:t xml:space="preserve">User </w:t>
-      </w:r>
-      <w:proofErr w:type="gramStart"/>
-      <w:r>
-        <w:rPr>
-          <w:b/>
-          <w:bCs/>
-          <w:sz w:val="24"/>
-          <w:szCs w:val="24"/>
-        </w:rPr>
-        <w:t>Stories:-</w:t>
-      </w:r>
-      <w:proofErr w:type="gramEnd"/>
-    </w:p>
-    <w:p>
-      <w:pPr>
-        <w:pStyle w:val="ListParagraph"/>
-      </w:pPr>
-      <w:r>
-        <w:t>As a buyer, I want the option to clear my entire cart at once to start fresh with a new selection of items, so that I can easily remove all items and begin the shopping process anew.</w:t>
-      </w:r>
-    </w:p>
-    <w:p>
-      <w:pPr>
-        <w:pStyle w:val="ListParagraph"/>
-        <w:rPr>
-          <w:b/>
-          <w:bCs/>
-          <w:sz w:val="24"/>
-          <w:szCs w:val="24"/>
-        </w:rPr>
-      </w:pPr>
-    </w:p>
-    <w:p>
-      <w:pPr>
-        <w:pStyle w:val="ListParagraph"/>
-        <w:rPr>
-          <w:b/>
-          <w:bCs/>
-          <w:sz w:val="24"/>
-          <w:szCs w:val="24"/>
-        </w:rPr>
-      </w:pPr>
-      <w:r>
-        <w:rPr>
-          <w:b/>
-          <w:bCs/>
-          <w:sz w:val="24"/>
-          <w:szCs w:val="24"/>
-        </w:rPr>
-        <w:t>Acceptance Criteria:</w:t>
-      </w:r>
-    </w:p>
-    <w:p>
-      <w:pPr>
-        <w:pStyle w:val="ListParagraph"/>
-        <w:numPr>
-          <w:ilvl w:val="0"/>
-          <w:numId w:val="19"/>
-        </w:numPr>
-      </w:pPr>
-      <w:r>
-        <w:t>Users should have access to a "clear cart" or "empty cart" button that removes all items from the cart in a single action.</w:t>
-      </w:r>
-    </w:p>
-    <w:p>
-      <w:pPr>
-        <w:pStyle w:val="ListParagraph"/>
-        <w:numPr>
-          <w:ilvl w:val="0"/>
-          <w:numId w:val="19"/>
-        </w:numPr>
-      </w:pPr>
-      <w:r>
-        <w:t>Upon clicking the clear cart button, users should receive a confirmation prompt to prevent accidental deletions.</w:t>
-      </w:r>
-    </w:p>
-    <w:p>
-      <w:pPr>
-        <w:pStyle w:val="ListParagraph"/>
-        <w:numPr>
-          <w:ilvl w:val="0"/>
-          <w:numId w:val="19"/>
-        </w:numPr>
-      </w:pPr>
-      <w:r>
-        <w:t>After confirmation, all items in the cart should be promptly removed, and the cart should display as empty.</w:t>
-      </w:r>
-    </w:p>
-    <w:p>
-      <w:pPr>
-        <w:pStyle w:val="ListParagraph"/>
-        <w:numPr>
-          <w:ilvl w:val="0"/>
-          <w:numId w:val="19"/>
-        </w:numPr>
-      </w:pPr>
-      <w:r>
-        <w:t>Users should receive visual feedback confirming the successful clearing of the cart.</w:t>
-      </w:r>
-    </w:p>
-    <w:p>
-      <w:pPr>
-        <w:pStyle w:val="ListParagraph"/>
-        <w:numPr>
-          <w:ilvl w:val="0"/>
-          <w:numId w:val="15"/>
-        </w:numPr>
-        <w:rPr>
-          <w:b/>
-          <w:bCs/>
-          <w:sz w:val="24"/>
-          <w:szCs w:val="24"/>
-        </w:rPr>
-      </w:pPr>
-      <w:r>
-        <w:rPr>
-          <w:b/>
-          <w:bCs/>
-          <w:sz w:val="24"/>
-          <w:szCs w:val="24"/>
-        </w:rPr>
-        <w:t xml:space="preserve">User </w:t>
-      </w:r>
-      <w:proofErr w:type="gramStart"/>
-      <w:r>
-        <w:rPr>
-          <w:b/>
-          <w:bCs/>
-          <w:sz w:val="24"/>
-          <w:szCs w:val="24"/>
-        </w:rPr>
-        <w:t>Stories</w:t>
-      </w:r>
-      <w:r>
-        <w:rPr>
-          <w:b/>
-          <w:bCs/>
-          <w:sz w:val="24"/>
-          <w:szCs w:val="24"/>
-        </w:rPr>
-        <w:t xml:space="preserve">  (</w:t>
-      </w:r>
-      <w:proofErr w:type="gramEnd"/>
-      <w:r>
-        <w:rPr>
-          <w:b/>
-          <w:bCs/>
-          <w:sz w:val="24"/>
-          <w:szCs w:val="24"/>
-        </w:rPr>
-        <w:t>// If needed)</w:t>
-      </w:r>
-    </w:p>
-    <w:p>
-      <w:pPr>
-        <w:ind w:left="720"/>
-      </w:pPr>
-      <w:r>
-        <w:t>As a buyer, I want the option to save my cart contents for later if I decide not to proceed with payment immediately, so that I can easily retain my chosen items for future purchase consideration without having to rebuild my cart from scratch.</w:t>
-      </w:r>
-    </w:p>
-    <w:p>
-      <w:pPr>
-        <w:ind w:firstLine="720"/>
-        <w:rPr>
-          <w:b/>
-          <w:bCs/>
-          <w:sz w:val="24"/>
-          <w:szCs w:val="24"/>
-        </w:rPr>
-      </w:pPr>
-      <w:r>
-        <w:rPr>
-          <w:b/>
-          <w:bCs/>
-          <w:sz w:val="24"/>
-          <w:szCs w:val="24"/>
-        </w:rPr>
-        <w:t>Acceptance Criteria:</w:t>
-      </w:r>
-    </w:p>
-    <w:p>
-      <w:pPr>
-        <w:pStyle w:val="ListParagraph"/>
-        <w:numPr>
-          <w:ilvl w:val="0"/>
-          <w:numId w:val="21"/>
-        </w:numPr>
-      </w:pPr>
-      <w:r>
-        <w:t>Users should have the option to save their cart contents for later by selecting a "Save for Later" or "Save Cart" option within the cart interface.</w:t>
-      </w:r>
-    </w:p>
-    <w:p>
-      <w:pPr>
-        <w:pStyle w:val="ListParagraph"/>
-        <w:numPr>
-          <w:ilvl w:val="0"/>
-          <w:numId w:val="21"/>
-        </w:numPr>
-      </w:pPr>
-      <w:r>
-        <w:t>Upon selecting the save option, the platform should prompt users to log in to their account or create an account if they haven't already done so.</w:t>
-      </w:r>
-    </w:p>
-    <w:p>
-      <w:pPr>
-        <w:pStyle w:val="ListParagraph"/>
-        <w:numPr>
-          <w:ilvl w:val="0"/>
-          <w:numId w:val="21"/>
-        </w:numPr>
-      </w:pPr>
-      <w:r>
-        <w:t>The saved cart should be associated with the user's account and accessible from their profile or account settings for future reference.</w:t>
-      </w:r>
-    </w:p>
-    <w:p>
-      <w:pPr>
-        <w:pStyle w:val="ListParagraph"/>
-        <w:numPr>
-          <w:ilvl w:val="0"/>
-          <w:numId w:val="21"/>
-        </w:numPr>
-      </w:pPr>
-      <w:r>
-        <w:t>Users should receive confirmation that their cart contents have been successfully saved for later, with instructions on how to access and retrieve the saved cart.</w:t>
-      </w:r>
-    </w:p>
-    <w:p>
-      <w:pPr>
-        <w:pStyle w:val="ListParagraph"/>
-        <w:numPr>
-          <w:ilvl w:val="0"/>
-          <w:numId w:val="21"/>
-        </w:numPr>
-      </w:pPr>
-      <w:r>
-        <w:t xml:space="preserve">The platform should provide clear instructions on how users can resume their saved carts </w:t>
-      </w:r>
-      <w:proofErr w:type="gramStart"/>
-      <w:r>
-        <w:t>at a later time</w:t>
-      </w:r>
-      <w:proofErr w:type="gramEnd"/>
-      <w:r>
-        <w:t xml:space="preserve"> and proceed with payment when ready.</w:t>
-      </w:r>
-    </w:p>
-    <w:p/>
-    <w:p>
-      <w:pPr>
-        <w:pStyle w:val="ListParagraph"/>
-      </w:pPr>
-    </w:p>
-    <w:p>
-      <w:pPr>
-        <w:pStyle w:val="ListParagraph"/>
-        <w:numPr>
-          <w:ilvl w:val="0"/>
-          <w:numId w:val="15"/>
-        </w:numPr>
-        <w:rPr>
-          <w:b/>
-          <w:bCs/>
-          <w:sz w:val="24"/>
-          <w:szCs w:val="24"/>
-        </w:rPr>
-      </w:pPr>
-      <w:r>
-        <w:rPr>
-          <w:b/>
-          <w:bCs/>
-          <w:sz w:val="24"/>
-          <w:szCs w:val="24"/>
-        </w:rPr>
-        <w:t>User Stories</w:t>
-      </w:r>
-    </w:p>
-    <w:p>
-      <w:pPr>
-        <w:ind w:left="720"/>
-      </w:pPr>
-      <w:r>
-        <w:t>As a buyer, I want to proceed to the payment stage from my cart to complete my purchase and finalize the transaction, so that I can efficiently complete the checkout process and secure the items I intend to purchase.</w:t>
-      </w:r>
-    </w:p>
-    <w:p>
-      <w:pPr>
-        <w:ind w:firstLine="720"/>
-        <w:rPr>
-          <w:b/>
-          <w:bCs/>
-          <w:sz w:val="24"/>
-          <w:szCs w:val="24"/>
-        </w:rPr>
-      </w:pPr>
-      <w:r>
-        <w:rPr>
-          <w:b/>
-          <w:bCs/>
-          <w:sz w:val="24"/>
-          <w:szCs w:val="24"/>
-        </w:rPr>
-        <w:t>Acceptance Criteria:</w:t>
-      </w:r>
-    </w:p>
-    <w:p>
-      <w:pPr>
-        <w:pStyle w:val="ListParagraph"/>
-        <w:numPr>
-          <w:ilvl w:val="0"/>
           <w:numId w:val="20"/>
         </w:numPr>
       </w:pPr>
@@ -2959,6 +2918,7 @@
         </w:numPr>
       </w:pPr>
       <w:r>
+        <w:lastRenderedPageBreak/>
         <w:t>Upon clicking the "Proceed to Payment" button, users should be directed to the payment page where they can enter their payment details.</w:t>
       </w:r>
     </w:p>
@@ -3007,7 +2967,6 @@
         </w:numPr>
       </w:pPr>
       <w:r>
-        <w:lastRenderedPageBreak/>
         <w:t>Users should receive clear instructions and guidance throughout the payment process to ensure a smooth and transparent transaction experience.</w:t>
       </w:r>
     </w:p>
@@ -3030,6 +2989,7 @@
           <w:bCs/>
           <w:sz w:val="28"/>
           <w:szCs w:val="28"/>
+          <w:u w:val="single"/>
         </w:rPr>
       </w:pPr>
       <w:r>
@@ -3038,6 +2998,7 @@
           <w:bCs/>
           <w:sz w:val="28"/>
           <w:szCs w:val="28"/>
+          <w:u w:val="single"/>
         </w:rPr>
         <w:t>Epic</w:t>
       </w:r>
@@ -3047,6 +3008,7 @@
           <w:bCs/>
           <w:sz w:val="28"/>
           <w:szCs w:val="28"/>
+          <w:u w:val="single"/>
         </w:rPr>
         <w:t xml:space="preserve"> 8</w:t>
       </w:r>
@@ -3056,6 +3018,7 @@
           <w:bCs/>
           <w:sz w:val="28"/>
           <w:szCs w:val="28"/>
+          <w:u w:val="single"/>
         </w:rPr>
         <w:t>: Order History</w:t>
       </w:r>
@@ -3157,16 +3120,7 @@
           <w:color w:val="0D0D0D"/>
           <w:shd w:val="clear" w:color="auto" w:fill="FFFFFF"/>
         </w:rPr>
-        <w:t>"Accepted," "Rejected</w:t>
-      </w:r>
-      <w:proofErr w:type="gramStart"/>
-      <w:r>
-        <w:rPr>
-          <w:rFonts w:ascii="Segoe UI" w:hAnsi="Segoe UI" w:cs="Segoe UI"/>
-          <w:color w:val="0D0D0D"/>
-          <w:shd w:val="clear" w:color="auto" w:fill="FFFFFF"/>
-        </w:rPr>
-        <w:t>"</w:t>
+        <w:t>"Accepted," "Rejected"</w:t>
       </w:r>
       <w:r>
         <w:t xml:space="preserve"> </w:t>
@@ -3174,7 +3128,6 @@
       <w:r>
         <w:t>,</w:t>
       </w:r>
-      <w:proofErr w:type="gramEnd"/>
       <w:r>
         <w:t>"Shipped," or "In Transit."</w:t>
       </w:r>
@@ -3343,6 +3296,7 @@
         </w:numPr>
       </w:pPr>
       <w:r>
+        <w:lastRenderedPageBreak/>
         <w:t>Users should have the option to filter and sort their order history based on criteria such as order date, status, or order number.</w:t>
       </w:r>
     </w:p>
@@ -3355,15 +3309,7 @@
         </w:numPr>
       </w:pPr>
       <w:r>
-        <w:t xml:space="preserve">The platform should provide clear and concise explanations for each order status to help users understand the </w:t>
-      </w:r>
-      <w:proofErr w:type="gramStart"/>
-      <w:r>
-        <w:t>current status</w:t>
-      </w:r>
-      <w:proofErr w:type="gramEnd"/>
-      <w:r>
-        <w:t xml:space="preserve"> of their orders.</w:t>
+        <w:t>The platform should provide clear and concise explanations for each order status to help users understand the current status of their orders.</w:t>
       </w:r>
     </w:p>
     <w:p>
@@ -3404,7 +3350,6 @@
           <w:sz w:val="24"/>
           <w:szCs w:val="24"/>
         </w:rPr>
-        <w:lastRenderedPageBreak/>
         <w:t>User Stor</w:t>
       </w:r>
       <w:r>
@@ -3759,7 +3704,6 @@
           <w:sz w:val="24"/>
           <w:szCs w:val="24"/>
         </w:rPr>
-        <w:lastRenderedPageBreak/>
         <w:t>Acceptance Criteria:</w:t>
       </w:r>
     </w:p>
@@ -3847,6 +3791,7 @@
           <w:bCs/>
           <w:sz w:val="28"/>
           <w:szCs w:val="28"/>
+          <w:u w:val="single"/>
         </w:rPr>
       </w:pPr>
       <w:r>
@@ -3855,6 +3800,7 @@
           <w:bCs/>
           <w:sz w:val="28"/>
           <w:szCs w:val="28"/>
+          <w:u w:val="single"/>
         </w:rPr>
         <w:t>Epic</w:t>
       </w:r>
@@ -3864,6 +3810,7 @@
           <w:bCs/>
           <w:sz w:val="28"/>
           <w:szCs w:val="28"/>
+          <w:u w:val="single"/>
         </w:rPr>
         <w:t xml:space="preserve"> 9</w:t>
       </w:r>
@@ -3873,6 +3820,7 @@
           <w:bCs/>
           <w:sz w:val="28"/>
           <w:szCs w:val="28"/>
+          <w:u w:val="single"/>
         </w:rPr>
         <w:t>: Payment</w:t>
       </w:r>
@@ -3960,13 +3908,8 @@
         </w:numPr>
       </w:pPr>
       <w:r>
-        <w:t xml:space="preserve">The platform should ensure the security of payment </w:t>
-      </w:r>
-      <w:proofErr w:type="gramStart"/>
-      <w:r>
-        <w:t>transactions .</w:t>
-      </w:r>
-      <w:proofErr w:type="gramEnd"/>
+        <w:t>The platform should ensure the security of payment transactions .</w:t>
+      </w:r>
     </w:p>
     <w:p>
       <w:pPr>
@@ -4043,6 +3986,232 @@
 <file path=word/numbering.xml><?xml version="1.0" encoding="utf-8"?>
 <w:numbering xmlns:wpc="http://schemas.microsoft.com/office/word/2010/wordprocessingCanvas" xmlns:cx="http://schemas.microsoft.com/office/drawing/2014/chartex" xmlns:cx1="http://schemas.microsoft.com/office/drawing/2015/9/8/chartex" xmlns:cx2="http://schemas.microsoft.com/office/drawing/2015/10/21/chartex" xmlns:cx3="http://schemas.microsoft.com/office/drawing/2016/5/9/chartex" xmlns:cx4="http://schemas.microsoft.com/office/drawing/2016/5/10/chartex" xmlns:cx5="http://schemas.microsoft.com/office/drawing/2016/5/11/chartex" xmlns:cx6="http://schemas.microsoft.com/office/drawing/2016/5/12/chartex" xmlns:cx7="http://schemas.microsoft.com/office/drawing/2016/5/13/chartex" xmlns:cx8="http://schemas.microsoft.com/office/drawing/2016/5/14/chartex" xmlns:mc="http://schemas.openxmlformats.org/markup-compatibility/2006" xmlns:aink="http://schemas.microsoft.com/office/drawing/2016/ink" xmlns:am3d="http://schemas.microsoft.com/office/drawing/2017/model3d" xmlns:o="urn:schemas-microsoft-com:office:office" xmlns:oel="http://schemas.microsoft.com/office/2019/extlst" xmlns:r="http://schemas.openxmlformats.org/officeDocument/2006/relationships" xmlns:m="http://schemas.openxmlformats.org/officeDocument/2006/math" xmlns:v="urn:schemas-microsoft-com:vml" xmlns:wp14="http://schemas.microsoft.com/office/word/2010/wordprocessingDrawing" xmlns:wp="http://schemas.openxmlformats.org/drawingml/2006/wordprocessingDrawing" xmlns:w10="urn:schemas-microsoft-com:office:word" xmlns:w="http://schemas.openxmlformats.org/wordprocessingml/2006/main" xmlns:w14="http://schemas.microsoft.com/office/word/2010/wordml" xmlns:w15="http://schemas.microsoft.com/office/word/2012/wordml" xmlns:w16cex="http://schemas.microsoft.com/office/word/2018/wordml/cex" xmlns:w16cid="http://schemas.microsoft.com/office/word/2016/wordml/cid" xmlns:w16="http://schemas.microsoft.com/office/word/2018/wordml" xmlns:w16sdtdh="http://schemas.microsoft.com/office/word/2020/wordml/sdtdatahash" xmlns:w16se="http://schemas.microsoft.com/office/word/2015/wordml/symex" xmlns:wpg="http://schemas.microsoft.com/office/word/2010/wordprocessingGroup" xmlns:wpi="http://schemas.microsoft.com/office/word/2010/wordprocessingInk" xmlns:wne="http://schemas.microsoft.com/office/word/2006/wordml" xmlns:wps="http://schemas.microsoft.com/office/word/2010/wordprocessingShape" mc:Ignorable="w14 w15 w16se w16cid w16 w16cex w16sdtdh wp14">
   <w:abstractNum w:abstractNumId="0" w15:restartNumberingAfterBreak="0">
+    <w:nsid w:val="01276C4D"/>
+    <w:multiLevelType w:val="hybridMultilevel"/>
+    <w:tmpl w:val="38A8D8FE"/>
+    <w:lvl w:ilvl="0" w:tplc="40090001">
+      <w:start w:val="1"/>
+      <w:numFmt w:val="bullet"/>
+      <w:lvlText w:val=""/>
+      <w:lvlJc w:val="left"/>
+      <w:pPr>
+        <w:ind w:left="1440" w:hanging="360"/>
+      </w:pPr>
+      <w:rPr>
+        <w:rFonts w:ascii="Symbol" w:hAnsi="Symbol" w:hint="default"/>
+      </w:rPr>
+    </w:lvl>
+    <w:lvl w:ilvl="1" w:tplc="40090003" w:tentative="1">
+      <w:start w:val="1"/>
+      <w:numFmt w:val="bullet"/>
+      <w:lvlText w:val="o"/>
+      <w:lvlJc w:val="left"/>
+      <w:pPr>
+        <w:ind w:left="2160" w:hanging="360"/>
+      </w:pPr>
+      <w:rPr>
+        <w:rFonts w:ascii="Courier New" w:hAnsi="Courier New" w:cs="Courier New" w:hint="default"/>
+      </w:rPr>
+    </w:lvl>
+    <w:lvl w:ilvl="2" w:tplc="40090005" w:tentative="1">
+      <w:start w:val="1"/>
+      <w:numFmt w:val="bullet"/>
+      <w:lvlText w:val=""/>
+      <w:lvlJc w:val="left"/>
+      <w:pPr>
+        <w:ind w:left="2880" w:hanging="360"/>
+      </w:pPr>
+      <w:rPr>
+        <w:rFonts w:ascii="Wingdings" w:hAnsi="Wingdings" w:hint="default"/>
+      </w:rPr>
+    </w:lvl>
+    <w:lvl w:ilvl="3" w:tplc="40090001" w:tentative="1">
+      <w:start w:val="1"/>
+      <w:numFmt w:val="bullet"/>
+      <w:lvlText w:val=""/>
+      <w:lvlJc w:val="left"/>
+      <w:pPr>
+        <w:ind w:left="3600" w:hanging="360"/>
+      </w:pPr>
+      <w:rPr>
+        <w:rFonts w:ascii="Symbol" w:hAnsi="Symbol" w:hint="default"/>
+      </w:rPr>
+    </w:lvl>
+    <w:lvl w:ilvl="4" w:tplc="40090003" w:tentative="1">
+      <w:start w:val="1"/>
+      <w:numFmt w:val="bullet"/>
+      <w:lvlText w:val="o"/>
+      <w:lvlJc w:val="left"/>
+      <w:pPr>
+        <w:ind w:left="4320" w:hanging="360"/>
+      </w:pPr>
+      <w:rPr>
+        <w:rFonts w:ascii="Courier New" w:hAnsi="Courier New" w:cs="Courier New" w:hint="default"/>
+      </w:rPr>
+    </w:lvl>
+    <w:lvl w:ilvl="5" w:tplc="40090005" w:tentative="1">
+      <w:start w:val="1"/>
+      <w:numFmt w:val="bullet"/>
+      <w:lvlText w:val=""/>
+      <w:lvlJc w:val="left"/>
+      <w:pPr>
+        <w:ind w:left="5040" w:hanging="360"/>
+      </w:pPr>
+      <w:rPr>
+        <w:rFonts w:ascii="Wingdings" w:hAnsi="Wingdings" w:hint="default"/>
+      </w:rPr>
+    </w:lvl>
+    <w:lvl w:ilvl="6" w:tplc="40090001" w:tentative="1">
+      <w:start w:val="1"/>
+      <w:numFmt w:val="bullet"/>
+      <w:lvlText w:val=""/>
+      <w:lvlJc w:val="left"/>
+      <w:pPr>
+        <w:ind w:left="5760" w:hanging="360"/>
+      </w:pPr>
+      <w:rPr>
+        <w:rFonts w:ascii="Symbol" w:hAnsi="Symbol" w:hint="default"/>
+      </w:rPr>
+    </w:lvl>
+    <w:lvl w:ilvl="7" w:tplc="40090003" w:tentative="1">
+      <w:start w:val="1"/>
+      <w:numFmt w:val="bullet"/>
+      <w:lvlText w:val="o"/>
+      <w:lvlJc w:val="left"/>
+      <w:pPr>
+        <w:ind w:left="6480" w:hanging="360"/>
+      </w:pPr>
+      <w:rPr>
+        <w:rFonts w:ascii="Courier New" w:hAnsi="Courier New" w:cs="Courier New" w:hint="default"/>
+      </w:rPr>
+    </w:lvl>
+    <w:lvl w:ilvl="8" w:tplc="40090005" w:tentative="1">
+      <w:start w:val="1"/>
+      <w:numFmt w:val="bullet"/>
+      <w:lvlText w:val=""/>
+      <w:lvlJc w:val="left"/>
+      <w:pPr>
+        <w:ind w:left="7200" w:hanging="360"/>
+      </w:pPr>
+      <w:rPr>
+        <w:rFonts w:ascii="Wingdings" w:hAnsi="Wingdings" w:hint="default"/>
+      </w:rPr>
+    </w:lvl>
+  </w:abstractNum>
+  <w:abstractNum w:abstractNumId="1" w15:restartNumberingAfterBreak="0">
+    <w:nsid w:val="01861D2F"/>
+    <w:multiLevelType w:val="hybridMultilevel"/>
+    <w:tmpl w:val="AD9A912A"/>
+    <w:lvl w:ilvl="0" w:tplc="40090001">
+      <w:start w:val="1"/>
+      <w:numFmt w:val="bullet"/>
+      <w:lvlText w:val=""/>
+      <w:lvlJc w:val="left"/>
+      <w:pPr>
+        <w:ind w:left="720" w:hanging="360"/>
+      </w:pPr>
+      <w:rPr>
+        <w:rFonts w:ascii="Symbol" w:hAnsi="Symbol" w:hint="default"/>
+      </w:rPr>
+    </w:lvl>
+    <w:lvl w:ilvl="1" w:tplc="40090003">
+      <w:start w:val="1"/>
+      <w:numFmt w:val="bullet"/>
+      <w:lvlText w:val="o"/>
+      <w:lvlJc w:val="left"/>
+      <w:pPr>
+        <w:ind w:left="1440" w:hanging="360"/>
+      </w:pPr>
+      <w:rPr>
+        <w:rFonts w:ascii="Courier New" w:hAnsi="Courier New" w:cs="Courier New" w:hint="default"/>
+      </w:rPr>
+    </w:lvl>
+    <w:lvl w:ilvl="2" w:tplc="40090005">
+      <w:start w:val="1"/>
+      <w:numFmt w:val="bullet"/>
+      <w:lvlText w:val=""/>
+      <w:lvlJc w:val="left"/>
+      <w:pPr>
+        <w:ind w:left="2160" w:hanging="360"/>
+      </w:pPr>
+      <w:rPr>
+        <w:rFonts w:ascii="Wingdings" w:hAnsi="Wingdings" w:hint="default"/>
+      </w:rPr>
+    </w:lvl>
+    <w:lvl w:ilvl="3" w:tplc="40090001" w:tentative="1">
+      <w:start w:val="1"/>
+      <w:numFmt w:val="bullet"/>
+      <w:lvlText w:val=""/>
+      <w:lvlJc w:val="left"/>
+      <w:pPr>
+        <w:ind w:left="2880" w:hanging="360"/>
+      </w:pPr>
+      <w:rPr>
+        <w:rFonts w:ascii="Symbol" w:hAnsi="Symbol" w:hint="default"/>
+      </w:rPr>
+    </w:lvl>
+    <w:lvl w:ilvl="4" w:tplc="40090003" w:tentative="1">
+      <w:start w:val="1"/>
+      <w:numFmt w:val="bullet"/>
+      <w:lvlText w:val="o"/>
+      <w:lvlJc w:val="left"/>
+      <w:pPr>
+        <w:ind w:left="3600" w:hanging="360"/>
+      </w:pPr>
+      <w:rPr>
+        <w:rFonts w:ascii="Courier New" w:hAnsi="Courier New" w:cs="Courier New" w:hint="default"/>
+      </w:rPr>
+    </w:lvl>
+    <w:lvl w:ilvl="5" w:tplc="40090005" w:tentative="1">
+      <w:start w:val="1"/>
+      <w:numFmt w:val="bullet"/>
+      <w:lvlText w:val=""/>
+      <w:lvlJc w:val="left"/>
+      <w:pPr>
+        <w:ind w:left="4320" w:hanging="360"/>
+      </w:pPr>
+      <w:rPr>
+        <w:rFonts w:ascii="Wingdings" w:hAnsi="Wingdings" w:hint="default"/>
+      </w:rPr>
+    </w:lvl>
+    <w:lvl w:ilvl="6" w:tplc="40090001" w:tentative="1">
+      <w:start w:val="1"/>
+      <w:numFmt w:val="bullet"/>
+      <w:lvlText w:val=""/>
+      <w:lvlJc w:val="left"/>
+      <w:pPr>
+        <w:ind w:left="5040" w:hanging="360"/>
+      </w:pPr>
+      <w:rPr>
+        <w:rFonts w:ascii="Symbol" w:hAnsi="Symbol" w:hint="default"/>
+      </w:rPr>
+    </w:lvl>
+    <w:lvl w:ilvl="7" w:tplc="40090003" w:tentative="1">
+      <w:start w:val="1"/>
+      <w:numFmt w:val="bullet"/>
+      <w:lvlText w:val="o"/>
+      <w:lvlJc w:val="left"/>
+      <w:pPr>
+        <w:ind w:left="5760" w:hanging="360"/>
+      </w:pPr>
+      <w:rPr>
+        <w:rFonts w:ascii="Courier New" w:hAnsi="Courier New" w:cs="Courier New" w:hint="default"/>
+      </w:rPr>
+    </w:lvl>
+    <w:lvl w:ilvl="8" w:tplc="40090005" w:tentative="1">
+      <w:start w:val="1"/>
+      <w:numFmt w:val="bullet"/>
+      <w:lvlText w:val=""/>
+      <w:lvlJc w:val="left"/>
+      <w:pPr>
+        <w:ind w:left="6480" w:hanging="360"/>
+      </w:pPr>
+      <w:rPr>
+        <w:rFonts w:ascii="Wingdings" w:hAnsi="Wingdings" w:hint="default"/>
+      </w:rPr>
+    </w:lvl>
+  </w:abstractNum>
+  <w:abstractNum w:abstractNumId="2" w15:restartNumberingAfterBreak="0">
     <w:nsid w:val="09274E6F"/>
     <w:multiLevelType w:val="hybridMultilevel"/>
     <w:tmpl w:val="9B964774"/>
@@ -4155,7 +4324,7 @@
       </w:rPr>
     </w:lvl>
   </w:abstractNum>
-  <w:abstractNum w:abstractNumId="1" w15:restartNumberingAfterBreak="0">
+  <w:abstractNum w:abstractNumId="3" w15:restartNumberingAfterBreak="0">
     <w:nsid w:val="0E6B6163"/>
     <w:multiLevelType w:val="hybridMultilevel"/>
     <w:tmpl w:val="B842698E"/>
@@ -4268,7 +4437,7 @@
       </w:rPr>
     </w:lvl>
   </w:abstractNum>
-  <w:abstractNum w:abstractNumId="2" w15:restartNumberingAfterBreak="0">
+  <w:abstractNum w:abstractNumId="4" w15:restartNumberingAfterBreak="0">
     <w:nsid w:val="14DE350F"/>
     <w:multiLevelType w:val="hybridMultilevel"/>
     <w:tmpl w:val="7A8A67BC"/>
@@ -4278,7 +4447,7 @@
       <w:lvlText w:val=""/>
       <w:lvlJc w:val="left"/>
       <w:pPr>
-        <w:ind w:left="720" w:hanging="360"/>
+        <w:ind w:left="1080" w:hanging="360"/>
       </w:pPr>
       <w:rPr>
         <w:rFonts w:ascii="Symbol" w:hAnsi="Symbol" w:hint="default"/>
@@ -4290,7 +4459,7 @@
       <w:lvlText w:val="o"/>
       <w:lvlJc w:val="left"/>
       <w:pPr>
-        <w:ind w:left="1440" w:hanging="360"/>
+        <w:ind w:left="1800" w:hanging="360"/>
       </w:pPr>
       <w:rPr>
         <w:rFonts w:ascii="Courier New" w:hAnsi="Courier New" w:cs="Courier New" w:hint="default"/>
@@ -4302,7 +4471,7 @@
       <w:lvlText w:val=""/>
       <w:lvlJc w:val="left"/>
       <w:pPr>
-        <w:ind w:left="2160" w:hanging="360"/>
+        <w:ind w:left="2520" w:hanging="360"/>
       </w:pPr>
       <w:rPr>
         <w:rFonts w:ascii="Wingdings" w:hAnsi="Wingdings" w:hint="default"/>
@@ -4314,7 +4483,7 @@
       <w:lvlText w:val=""/>
       <w:lvlJc w:val="left"/>
       <w:pPr>
-        <w:ind w:left="2880" w:hanging="360"/>
+        <w:ind w:left="3240" w:hanging="360"/>
       </w:pPr>
       <w:rPr>
         <w:rFonts w:ascii="Symbol" w:hAnsi="Symbol" w:hint="default"/>
@@ -4326,7 +4495,7 @@
       <w:lvlText w:val="o"/>
       <w:lvlJc w:val="left"/>
       <w:pPr>
-        <w:ind w:left="3600" w:hanging="360"/>
+        <w:ind w:left="3960" w:hanging="360"/>
       </w:pPr>
       <w:rPr>
         <w:rFonts w:ascii="Courier New" w:hAnsi="Courier New" w:cs="Courier New" w:hint="default"/>
@@ -4338,7 +4507,7 @@
       <w:lvlText w:val=""/>
       <w:lvlJc w:val="left"/>
       <w:pPr>
-        <w:ind w:left="4320" w:hanging="360"/>
+        <w:ind w:left="4680" w:hanging="360"/>
       </w:pPr>
       <w:rPr>
         <w:rFonts w:ascii="Wingdings" w:hAnsi="Wingdings" w:hint="default"/>
@@ -4350,7 +4519,7 @@
       <w:lvlText w:val=""/>
       <w:lvlJc w:val="left"/>
       <w:pPr>
-        <w:ind w:left="5040" w:hanging="360"/>
+        <w:ind w:left="5400" w:hanging="360"/>
       </w:pPr>
       <w:rPr>
         <w:rFonts w:ascii="Symbol" w:hAnsi="Symbol" w:hint="default"/>
@@ -4362,7 +4531,7 @@
       <w:lvlText w:val="o"/>
       <w:lvlJc w:val="left"/>
       <w:pPr>
-        <w:ind w:left="5760" w:hanging="360"/>
+        <w:ind w:left="6120" w:hanging="360"/>
       </w:pPr>
       <w:rPr>
         <w:rFonts w:ascii="Courier New" w:hAnsi="Courier New" w:cs="Courier New" w:hint="default"/>
@@ -4374,14 +4543,14 @@
       <w:lvlText w:val=""/>
       <w:lvlJc w:val="left"/>
       <w:pPr>
-        <w:ind w:left="6480" w:hanging="360"/>
+        <w:ind w:left="6840" w:hanging="360"/>
       </w:pPr>
       <w:rPr>
         <w:rFonts w:ascii="Wingdings" w:hAnsi="Wingdings" w:hint="default"/>
       </w:rPr>
     </w:lvl>
   </w:abstractNum>
-  <w:abstractNum w:abstractNumId="3" w15:restartNumberingAfterBreak="0">
+  <w:abstractNum w:abstractNumId="5" w15:restartNumberingAfterBreak="0">
     <w:nsid w:val="14FB22B2"/>
     <w:multiLevelType w:val="hybridMultilevel"/>
     <w:tmpl w:val="610A131A"/>
@@ -4494,7 +4663,7 @@
       </w:rPr>
     </w:lvl>
   </w:abstractNum>
-  <w:abstractNum w:abstractNumId="4" w15:restartNumberingAfterBreak="0">
+  <w:abstractNum w:abstractNumId="6" w15:restartNumberingAfterBreak="0">
     <w:nsid w:val="18523F18"/>
     <w:multiLevelType w:val="hybridMultilevel"/>
     <w:tmpl w:val="A4502FAC"/>
@@ -4583,7 +4752,7 @@
       </w:pPr>
     </w:lvl>
   </w:abstractNum>
-  <w:abstractNum w:abstractNumId="5" w15:restartNumberingAfterBreak="0">
+  <w:abstractNum w:abstractNumId="7" w15:restartNumberingAfterBreak="0">
     <w:nsid w:val="18813AD7"/>
     <w:multiLevelType w:val="hybridMultilevel"/>
     <w:tmpl w:val="FBB4E8EA"/>
@@ -4696,7 +4865,7 @@
       </w:rPr>
     </w:lvl>
   </w:abstractNum>
-  <w:abstractNum w:abstractNumId="6" w15:restartNumberingAfterBreak="0">
+  <w:abstractNum w:abstractNumId="8" w15:restartNumberingAfterBreak="0">
     <w:nsid w:val="19087CF5"/>
     <w:multiLevelType w:val="hybridMultilevel"/>
     <w:tmpl w:val="09BCC574"/>
@@ -4809,7 +4978,7 @@
       </w:rPr>
     </w:lvl>
   </w:abstractNum>
-  <w:abstractNum w:abstractNumId="7" w15:restartNumberingAfterBreak="0">
+  <w:abstractNum w:abstractNumId="9" w15:restartNumberingAfterBreak="0">
     <w:nsid w:val="1AE043EE"/>
     <w:multiLevelType w:val="hybridMultilevel"/>
     <w:tmpl w:val="6882B3E8"/>
@@ -4922,7 +5091,7 @@
       </w:rPr>
     </w:lvl>
   </w:abstractNum>
-  <w:abstractNum w:abstractNumId="8" w15:restartNumberingAfterBreak="0">
+  <w:abstractNum w:abstractNumId="10" w15:restartNumberingAfterBreak="0">
     <w:nsid w:val="1F8E543A"/>
     <w:multiLevelType w:val="hybridMultilevel"/>
     <w:tmpl w:val="11681EF0"/>
@@ -5035,7 +5204,7 @@
       </w:rPr>
     </w:lvl>
   </w:abstractNum>
-  <w:abstractNum w:abstractNumId="9" w15:restartNumberingAfterBreak="0">
+  <w:abstractNum w:abstractNumId="11" w15:restartNumberingAfterBreak="0">
     <w:nsid w:val="235A754E"/>
     <w:multiLevelType w:val="hybridMultilevel"/>
     <w:tmpl w:val="E44CF31E"/>
@@ -5148,7 +5317,7 @@
       </w:rPr>
     </w:lvl>
   </w:abstractNum>
-  <w:abstractNum w:abstractNumId="10" w15:restartNumberingAfterBreak="0">
+  <w:abstractNum w:abstractNumId="12" w15:restartNumberingAfterBreak="0">
     <w:nsid w:val="25E464A8"/>
     <w:multiLevelType w:val="hybridMultilevel"/>
     <w:tmpl w:val="A05C7BF2"/>
@@ -5261,7 +5430,7 @@
       </w:rPr>
     </w:lvl>
   </w:abstractNum>
-  <w:abstractNum w:abstractNumId="11" w15:restartNumberingAfterBreak="0">
+  <w:abstractNum w:abstractNumId="13" w15:restartNumberingAfterBreak="0">
     <w:nsid w:val="293518E7"/>
     <w:multiLevelType w:val="hybridMultilevel"/>
     <w:tmpl w:val="28F6DCB8"/>
@@ -5374,7 +5543,7 @@
       </w:rPr>
     </w:lvl>
   </w:abstractNum>
-  <w:abstractNum w:abstractNumId="12" w15:restartNumberingAfterBreak="0">
+  <w:abstractNum w:abstractNumId="14" w15:restartNumberingAfterBreak="0">
     <w:nsid w:val="2BAB6F87"/>
     <w:multiLevelType w:val="multilevel"/>
     <w:tmpl w:val="D2604004"/>
@@ -5523,7 +5692,7 @@
       </w:rPr>
     </w:lvl>
   </w:abstractNum>
-  <w:abstractNum w:abstractNumId="13" w15:restartNumberingAfterBreak="0">
+  <w:abstractNum w:abstractNumId="15" w15:restartNumberingAfterBreak="0">
     <w:nsid w:val="3033573A"/>
     <w:multiLevelType w:val="hybridMultilevel"/>
     <w:tmpl w:val="696602AC"/>
@@ -5612,7 +5781,7 @@
       </w:pPr>
     </w:lvl>
   </w:abstractNum>
-  <w:abstractNum w:abstractNumId="14" w15:restartNumberingAfterBreak="0">
+  <w:abstractNum w:abstractNumId="16" w15:restartNumberingAfterBreak="0">
     <w:nsid w:val="345D1787"/>
     <w:multiLevelType w:val="hybridMultilevel"/>
     <w:tmpl w:val="96E2DDB4"/>
@@ -5725,7 +5894,7 @@
       </w:rPr>
     </w:lvl>
   </w:abstractNum>
-  <w:abstractNum w:abstractNumId="15" w15:restartNumberingAfterBreak="0">
+  <w:abstractNum w:abstractNumId="17" w15:restartNumberingAfterBreak="0">
     <w:nsid w:val="3A255205"/>
     <w:multiLevelType w:val="hybridMultilevel"/>
     <w:tmpl w:val="F424A2F4"/>
@@ -5814,7 +5983,7 @@
       </w:pPr>
     </w:lvl>
   </w:abstractNum>
-  <w:abstractNum w:abstractNumId="16" w15:restartNumberingAfterBreak="0">
+  <w:abstractNum w:abstractNumId="18" w15:restartNumberingAfterBreak="0">
     <w:nsid w:val="3ADE13E9"/>
     <w:multiLevelType w:val="hybridMultilevel"/>
     <w:tmpl w:val="2B6A0460"/>
@@ -5927,7 +6096,7 @@
       </w:rPr>
     </w:lvl>
   </w:abstractNum>
-  <w:abstractNum w:abstractNumId="17" w15:restartNumberingAfterBreak="0">
+  <w:abstractNum w:abstractNumId="19" w15:restartNumberingAfterBreak="0">
     <w:nsid w:val="3BED236F"/>
     <w:multiLevelType w:val="hybridMultilevel"/>
     <w:tmpl w:val="298400FE"/>
@@ -6016,7 +6185,7 @@
       </w:pPr>
     </w:lvl>
   </w:abstractNum>
-  <w:abstractNum w:abstractNumId="18" w15:restartNumberingAfterBreak="0">
+  <w:abstractNum w:abstractNumId="20" w15:restartNumberingAfterBreak="0">
     <w:nsid w:val="41F75A2F"/>
     <w:multiLevelType w:val="hybridMultilevel"/>
     <w:tmpl w:val="EF04FDCA"/>
@@ -6105,7 +6274,120 @@
       </w:pPr>
     </w:lvl>
   </w:abstractNum>
-  <w:abstractNum w:abstractNumId="19" w15:restartNumberingAfterBreak="0">
+  <w:abstractNum w:abstractNumId="21" w15:restartNumberingAfterBreak="0">
+    <w:nsid w:val="47DA4423"/>
+    <w:multiLevelType w:val="hybridMultilevel"/>
+    <w:tmpl w:val="44968E94"/>
+    <w:lvl w:ilvl="0" w:tplc="40090001">
+      <w:start w:val="1"/>
+      <w:numFmt w:val="bullet"/>
+      <w:lvlText w:val=""/>
+      <w:lvlJc w:val="left"/>
+      <w:pPr>
+        <w:ind w:left="720" w:hanging="360"/>
+      </w:pPr>
+      <w:rPr>
+        <w:rFonts w:ascii="Symbol" w:hAnsi="Symbol" w:hint="default"/>
+      </w:rPr>
+    </w:lvl>
+    <w:lvl w:ilvl="1" w:tplc="40090003">
+      <w:start w:val="1"/>
+      <w:numFmt w:val="bullet"/>
+      <w:lvlText w:val="o"/>
+      <w:lvlJc w:val="left"/>
+      <w:pPr>
+        <w:ind w:left="1440" w:hanging="360"/>
+      </w:pPr>
+      <w:rPr>
+        <w:rFonts w:ascii="Courier New" w:hAnsi="Courier New" w:cs="Courier New" w:hint="default"/>
+      </w:rPr>
+    </w:lvl>
+    <w:lvl w:ilvl="2" w:tplc="40090005">
+      <w:start w:val="1"/>
+      <w:numFmt w:val="bullet"/>
+      <w:lvlText w:val=""/>
+      <w:lvlJc w:val="left"/>
+      <w:pPr>
+        <w:ind w:left="2160" w:hanging="360"/>
+      </w:pPr>
+      <w:rPr>
+        <w:rFonts w:ascii="Wingdings" w:hAnsi="Wingdings" w:hint="default"/>
+      </w:rPr>
+    </w:lvl>
+    <w:lvl w:ilvl="3" w:tplc="40090001" w:tentative="1">
+      <w:start w:val="1"/>
+      <w:numFmt w:val="bullet"/>
+      <w:lvlText w:val=""/>
+      <w:lvlJc w:val="left"/>
+      <w:pPr>
+        <w:ind w:left="2880" w:hanging="360"/>
+      </w:pPr>
+      <w:rPr>
+        <w:rFonts w:ascii="Symbol" w:hAnsi="Symbol" w:hint="default"/>
+      </w:rPr>
+    </w:lvl>
+    <w:lvl w:ilvl="4" w:tplc="40090003" w:tentative="1">
+      <w:start w:val="1"/>
+      <w:numFmt w:val="bullet"/>
+      <w:lvlText w:val="o"/>
+      <w:lvlJc w:val="left"/>
+      <w:pPr>
+        <w:ind w:left="3600" w:hanging="360"/>
+      </w:pPr>
+      <w:rPr>
+        <w:rFonts w:ascii="Courier New" w:hAnsi="Courier New" w:cs="Courier New" w:hint="default"/>
+      </w:rPr>
+    </w:lvl>
+    <w:lvl w:ilvl="5" w:tplc="40090005" w:tentative="1">
+      <w:start w:val="1"/>
+      <w:numFmt w:val="bullet"/>
+      <w:lvlText w:val=""/>
+      <w:lvlJc w:val="left"/>
+      <w:pPr>
+        <w:ind w:left="4320" w:hanging="360"/>
+      </w:pPr>
+      <w:rPr>
+        <w:rFonts w:ascii="Wingdings" w:hAnsi="Wingdings" w:hint="default"/>
+      </w:rPr>
+    </w:lvl>
+    <w:lvl w:ilvl="6" w:tplc="40090001" w:tentative="1">
+      <w:start w:val="1"/>
+      <w:numFmt w:val="bullet"/>
+      <w:lvlText w:val=""/>
+      <w:lvlJc w:val="left"/>
+      <w:pPr>
+        <w:ind w:left="5040" w:hanging="360"/>
+      </w:pPr>
+      <w:rPr>
+        <w:rFonts w:ascii="Symbol" w:hAnsi="Symbol" w:hint="default"/>
+      </w:rPr>
+    </w:lvl>
+    <w:lvl w:ilvl="7" w:tplc="40090003" w:tentative="1">
+      <w:start w:val="1"/>
+      <w:numFmt w:val="bullet"/>
+      <w:lvlText w:val="o"/>
+      <w:lvlJc w:val="left"/>
+      <w:pPr>
+        <w:ind w:left="5760" w:hanging="360"/>
+      </w:pPr>
+      <w:rPr>
+        <w:rFonts w:ascii="Courier New" w:hAnsi="Courier New" w:cs="Courier New" w:hint="default"/>
+      </w:rPr>
+    </w:lvl>
+    <w:lvl w:ilvl="8" w:tplc="40090005" w:tentative="1">
+      <w:start w:val="1"/>
+      <w:numFmt w:val="bullet"/>
+      <w:lvlText w:val=""/>
+      <w:lvlJc w:val="left"/>
+      <w:pPr>
+        <w:ind w:left="6480" w:hanging="360"/>
+      </w:pPr>
+      <w:rPr>
+        <w:rFonts w:ascii="Wingdings" w:hAnsi="Wingdings" w:hint="default"/>
+      </w:rPr>
+    </w:lvl>
+  </w:abstractNum>
+  <w:abstractNum w:abstractNumId="22" w15:restartNumberingAfterBreak="0">
     <w:nsid w:val="4AFA248E"/>
     <w:multiLevelType w:val="hybridMultilevel"/>
     <w:tmpl w:val="485E9960"/>
@@ -6218,7 +6500,7 @@
       </w:rPr>
     </w:lvl>
   </w:abstractNum>
-  <w:abstractNum w:abstractNumId="20" w15:restartNumberingAfterBreak="0">
+  <w:abstractNum w:abstractNumId="23" w15:restartNumberingAfterBreak="0">
     <w:nsid w:val="4CEB1F64"/>
     <w:multiLevelType w:val="hybridMultilevel"/>
     <w:tmpl w:val="075EF804"/>
@@ -6331,7 +6613,7 @@
       </w:rPr>
     </w:lvl>
   </w:abstractNum>
-  <w:abstractNum w:abstractNumId="21" w15:restartNumberingAfterBreak="0">
+  <w:abstractNum w:abstractNumId="24" w15:restartNumberingAfterBreak="0">
     <w:nsid w:val="4D1E37AD"/>
     <w:multiLevelType w:val="hybridMultilevel"/>
     <w:tmpl w:val="3260E3BC"/>
@@ -6444,7 +6726,7 @@
       </w:rPr>
     </w:lvl>
   </w:abstractNum>
-  <w:abstractNum w:abstractNumId="22" w15:restartNumberingAfterBreak="0">
+  <w:abstractNum w:abstractNumId="25" w15:restartNumberingAfterBreak="0">
     <w:nsid w:val="4F1469B4"/>
     <w:multiLevelType w:val="hybridMultilevel"/>
     <w:tmpl w:val="CB88BB0C"/>
@@ -6454,7 +6736,7 @@
       <w:lvlText w:val=""/>
       <w:lvlJc w:val="left"/>
       <w:pPr>
-        <w:ind w:left="720" w:hanging="360"/>
+        <w:ind w:left="1080" w:hanging="360"/>
       </w:pPr>
       <w:rPr>
         <w:rFonts w:ascii="Symbol" w:hAnsi="Symbol" w:hint="default"/>
@@ -6466,7 +6748,7 @@
       <w:lvlText w:val="o"/>
       <w:lvlJc w:val="left"/>
       <w:pPr>
-        <w:ind w:left="1440" w:hanging="360"/>
+        <w:ind w:left="1800" w:hanging="360"/>
       </w:pPr>
       <w:rPr>
         <w:rFonts w:ascii="Courier New" w:hAnsi="Courier New" w:cs="Courier New" w:hint="default"/>
@@ -6478,7 +6760,7 @@
       <w:lvlText w:val=""/>
       <w:lvlJc w:val="left"/>
       <w:pPr>
-        <w:ind w:left="2160" w:hanging="360"/>
+        <w:ind w:left="2520" w:hanging="360"/>
       </w:pPr>
       <w:rPr>
         <w:rFonts w:ascii="Wingdings" w:hAnsi="Wingdings" w:hint="default"/>
@@ -6490,7 +6772,7 @@
       <w:lvlText w:val=""/>
       <w:lvlJc w:val="left"/>
       <w:pPr>
-        <w:ind w:left="2880" w:hanging="360"/>
+        <w:ind w:left="3240" w:hanging="360"/>
       </w:pPr>
       <w:rPr>
         <w:rFonts w:ascii="Symbol" w:hAnsi="Symbol" w:hint="default"/>
@@ -6502,7 +6784,7 @@
       <w:lvlText w:val="o"/>
       <w:lvlJc w:val="left"/>
       <w:pPr>
-        <w:ind w:left="3600" w:hanging="360"/>
+        <w:ind w:left="3960" w:hanging="360"/>
       </w:pPr>
       <w:rPr>
         <w:rFonts w:ascii="Courier New" w:hAnsi="Courier New" w:cs="Courier New" w:hint="default"/>
@@ -6514,7 +6796,7 @@
       <w:lvlText w:val=""/>
       <w:lvlJc w:val="left"/>
       <w:pPr>
-        <w:ind w:left="4320" w:hanging="360"/>
+        <w:ind w:left="4680" w:hanging="360"/>
       </w:pPr>
       <w:rPr>
         <w:rFonts w:ascii="Wingdings" w:hAnsi="Wingdings" w:hint="default"/>
@@ -6526,7 +6808,7 @@
       <w:lvlText w:val=""/>
       <w:lvlJc w:val="left"/>
       <w:pPr>
-        <w:ind w:left="5040" w:hanging="360"/>
+        <w:ind w:left="5400" w:hanging="360"/>
       </w:pPr>
       <w:rPr>
         <w:rFonts w:ascii="Symbol" w:hAnsi="Symbol" w:hint="default"/>
@@ -6538,7 +6820,7 @@
       <w:lvlText w:val="o"/>
       <w:lvlJc w:val="left"/>
       <w:pPr>
-        <w:ind w:left="5760" w:hanging="360"/>
+        <w:ind w:left="6120" w:hanging="360"/>
       </w:pPr>
       <w:rPr>
         <w:rFonts w:ascii="Courier New" w:hAnsi="Courier New" w:cs="Courier New" w:hint="default"/>
@@ -6550,14 +6832,14 @@
       <w:lvlText w:val=""/>
       <w:lvlJc w:val="left"/>
       <w:pPr>
-        <w:ind w:left="6480" w:hanging="360"/>
+        <w:ind w:left="6840" w:hanging="360"/>
       </w:pPr>
       <w:rPr>
         <w:rFonts w:ascii="Wingdings" w:hAnsi="Wingdings" w:hint="default"/>
       </w:rPr>
     </w:lvl>
   </w:abstractNum>
-  <w:abstractNum w:abstractNumId="23" w15:restartNumberingAfterBreak="0">
+  <w:abstractNum w:abstractNumId="26" w15:restartNumberingAfterBreak="0">
     <w:nsid w:val="540225C0"/>
     <w:multiLevelType w:val="hybridMultilevel"/>
     <w:tmpl w:val="E85A69A0"/>
@@ -6670,7 +6952,7 @@
       </w:rPr>
     </w:lvl>
   </w:abstractNum>
-  <w:abstractNum w:abstractNumId="24" w15:restartNumberingAfterBreak="0">
+  <w:abstractNum w:abstractNumId="27" w15:restartNumberingAfterBreak="0">
     <w:nsid w:val="560E22EE"/>
     <w:multiLevelType w:val="hybridMultilevel"/>
     <w:tmpl w:val="8E1E7A0E"/>
@@ -6783,7 +7065,7 @@
       </w:rPr>
     </w:lvl>
   </w:abstractNum>
-  <w:abstractNum w:abstractNumId="25" w15:restartNumberingAfterBreak="0">
+  <w:abstractNum w:abstractNumId="28" w15:restartNumberingAfterBreak="0">
     <w:nsid w:val="5AB7643E"/>
     <w:multiLevelType w:val="hybridMultilevel"/>
     <w:tmpl w:val="E5D6E254"/>
@@ -6896,7 +7178,7 @@
       </w:rPr>
     </w:lvl>
   </w:abstractNum>
-  <w:abstractNum w:abstractNumId="26" w15:restartNumberingAfterBreak="0">
+  <w:abstractNum w:abstractNumId="29" w15:restartNumberingAfterBreak="0">
     <w:nsid w:val="604754CE"/>
     <w:multiLevelType w:val="hybridMultilevel"/>
     <w:tmpl w:val="BCD481AE"/>
@@ -6985,7 +7267,7 @@
       </w:pPr>
     </w:lvl>
   </w:abstractNum>
-  <w:abstractNum w:abstractNumId="27" w15:restartNumberingAfterBreak="0">
+  <w:abstractNum w:abstractNumId="30" w15:restartNumberingAfterBreak="0">
     <w:nsid w:val="672F3938"/>
     <w:multiLevelType w:val="hybridMultilevel"/>
     <w:tmpl w:val="B7F85354"/>
@@ -7074,7 +7356,7 @@
       </w:pPr>
     </w:lvl>
   </w:abstractNum>
-  <w:abstractNum w:abstractNumId="28" w15:restartNumberingAfterBreak="0">
+  <w:abstractNum w:abstractNumId="31" w15:restartNumberingAfterBreak="0">
     <w:nsid w:val="699552B1"/>
     <w:multiLevelType w:val="hybridMultilevel"/>
     <w:tmpl w:val="3020C7E2"/>
@@ -7187,7 +7469,7 @@
       </w:rPr>
     </w:lvl>
   </w:abstractNum>
-  <w:abstractNum w:abstractNumId="29" w15:restartNumberingAfterBreak="0">
+  <w:abstractNum w:abstractNumId="32" w15:restartNumberingAfterBreak="0">
     <w:nsid w:val="6B306197"/>
     <w:multiLevelType w:val="multilevel"/>
     <w:tmpl w:val="45C60B2A"/>
@@ -7308,7 +7590,7 @@
       </w:pPr>
     </w:lvl>
   </w:abstractNum>
-  <w:abstractNum w:abstractNumId="30" w15:restartNumberingAfterBreak="0">
+  <w:abstractNum w:abstractNumId="33" w15:restartNumberingAfterBreak="0">
     <w:nsid w:val="6C066581"/>
     <w:multiLevelType w:val="hybridMultilevel"/>
     <w:tmpl w:val="A4003E92"/>
@@ -7421,7 +7703,7 @@
       </w:rPr>
     </w:lvl>
   </w:abstractNum>
-  <w:abstractNum w:abstractNumId="31" w15:restartNumberingAfterBreak="0">
+  <w:abstractNum w:abstractNumId="34" w15:restartNumberingAfterBreak="0">
     <w:nsid w:val="6FE90678"/>
     <w:multiLevelType w:val="hybridMultilevel"/>
     <w:tmpl w:val="B2422BE0"/>
@@ -7534,7 +7816,7 @@
       </w:rPr>
     </w:lvl>
   </w:abstractNum>
-  <w:abstractNum w:abstractNumId="32" w15:restartNumberingAfterBreak="0">
+  <w:abstractNum w:abstractNumId="35" w15:restartNumberingAfterBreak="0">
     <w:nsid w:val="71301DDA"/>
     <w:multiLevelType w:val="hybridMultilevel"/>
     <w:tmpl w:val="F126C06C"/>
@@ -7647,7 +7929,7 @@
       </w:rPr>
     </w:lvl>
   </w:abstractNum>
-  <w:abstractNum w:abstractNumId="33" w15:restartNumberingAfterBreak="0">
+  <w:abstractNum w:abstractNumId="36" w15:restartNumberingAfterBreak="0">
     <w:nsid w:val="74180A48"/>
     <w:multiLevelType w:val="hybridMultilevel"/>
     <w:tmpl w:val="EBB41FEC"/>
@@ -7736,7 +8018,120 @@
       </w:pPr>
     </w:lvl>
   </w:abstractNum>
-  <w:abstractNum w:abstractNumId="34" w15:restartNumberingAfterBreak="0">
+  <w:abstractNum w:abstractNumId="37" w15:restartNumberingAfterBreak="0">
+    <w:nsid w:val="755511E9"/>
+    <w:multiLevelType w:val="hybridMultilevel"/>
+    <w:tmpl w:val="A726C5F4"/>
+    <w:lvl w:ilvl="0" w:tplc="40090001">
+      <w:start w:val="1"/>
+      <w:numFmt w:val="bullet"/>
+      <w:lvlText w:val=""/>
+      <w:lvlJc w:val="left"/>
+      <w:pPr>
+        <w:ind w:left="1080" w:hanging="360"/>
+      </w:pPr>
+      <w:rPr>
+        <w:rFonts w:ascii="Symbol" w:hAnsi="Symbol" w:hint="default"/>
+      </w:rPr>
+    </w:lvl>
+    <w:lvl w:ilvl="1" w:tplc="40090003" w:tentative="1">
+      <w:start w:val="1"/>
+      <w:numFmt w:val="bullet"/>
+      <w:lvlText w:val="o"/>
+      <w:lvlJc w:val="left"/>
+      <w:pPr>
+        <w:ind w:left="1800" w:hanging="360"/>
+      </w:pPr>
+      <w:rPr>
+        <w:rFonts w:ascii="Courier New" w:hAnsi="Courier New" w:cs="Courier New" w:hint="default"/>
+      </w:rPr>
+    </w:lvl>
+    <w:lvl w:ilvl="2" w:tplc="40090005" w:tentative="1">
+      <w:start w:val="1"/>
+      <w:numFmt w:val="bullet"/>
+      <w:lvlText w:val=""/>
+      <w:lvlJc w:val="left"/>
+      <w:pPr>
+        <w:ind w:left="2520" w:hanging="360"/>
+      </w:pPr>
+      <w:rPr>
+        <w:rFonts w:ascii="Wingdings" w:hAnsi="Wingdings" w:hint="default"/>
+      </w:rPr>
+    </w:lvl>
+    <w:lvl w:ilvl="3" w:tplc="40090001" w:tentative="1">
+      <w:start w:val="1"/>
+      <w:numFmt w:val="bullet"/>
+      <w:lvlText w:val=""/>
+      <w:lvlJc w:val="left"/>
+      <w:pPr>
+        <w:ind w:left="3240" w:hanging="360"/>
+      </w:pPr>
+      <w:rPr>
+        <w:rFonts w:ascii="Symbol" w:hAnsi="Symbol" w:hint="default"/>
+      </w:rPr>
+    </w:lvl>
+    <w:lvl w:ilvl="4" w:tplc="40090003" w:tentative="1">
+      <w:start w:val="1"/>
+      <w:numFmt w:val="bullet"/>
+      <w:lvlText w:val="o"/>
+      <w:lvlJc w:val="left"/>
+      <w:pPr>
+        <w:ind w:left="3960" w:hanging="360"/>
+      </w:pPr>
+      <w:rPr>
+        <w:rFonts w:ascii="Courier New" w:hAnsi="Courier New" w:cs="Courier New" w:hint="default"/>
+      </w:rPr>
+    </w:lvl>
+    <w:lvl w:ilvl="5" w:tplc="40090005" w:tentative="1">
+      <w:start w:val="1"/>
+      <w:numFmt w:val="bullet"/>
+      <w:lvlText w:val=""/>
+      <w:lvlJc w:val="left"/>
+      <w:pPr>
+        <w:ind w:left="4680" w:hanging="360"/>
+      </w:pPr>
+      <w:rPr>
+        <w:rFonts w:ascii="Wingdings" w:hAnsi="Wingdings" w:hint="default"/>
+      </w:rPr>
+    </w:lvl>
+    <w:lvl w:ilvl="6" w:tplc="40090001" w:tentative="1">
+      <w:start w:val="1"/>
+      <w:numFmt w:val="bullet"/>
+      <w:lvlText w:val=""/>
+      <w:lvlJc w:val="left"/>
+      <w:pPr>
+        <w:ind w:left="5400" w:hanging="360"/>
+      </w:pPr>
+      <w:rPr>
+        <w:rFonts w:ascii="Symbol" w:hAnsi="Symbol" w:hint="default"/>
+      </w:rPr>
+    </w:lvl>
+    <w:lvl w:ilvl="7" w:tplc="40090003" w:tentative="1">
+      <w:start w:val="1"/>
+      <w:numFmt w:val="bullet"/>
+      <w:lvlText w:val="o"/>
+      <w:lvlJc w:val="left"/>
+      <w:pPr>
+        <w:ind w:left="6120" w:hanging="360"/>
+      </w:pPr>
+      <w:rPr>
+        <w:rFonts w:ascii="Courier New" w:hAnsi="Courier New" w:cs="Courier New" w:hint="default"/>
+      </w:rPr>
+    </w:lvl>
+    <w:lvl w:ilvl="8" w:tplc="40090005" w:tentative="1">
+      <w:start w:val="1"/>
+      <w:numFmt w:val="bullet"/>
+      <w:lvlText w:val=""/>
+      <w:lvlJc w:val="left"/>
+      <w:pPr>
+        <w:ind w:left="6840" w:hanging="360"/>
+      </w:pPr>
+      <w:rPr>
+        <w:rFonts w:ascii="Wingdings" w:hAnsi="Wingdings" w:hint="default"/>
+      </w:rPr>
+    </w:lvl>
+  </w:abstractNum>
+  <w:abstractNum w:abstractNumId="38" w15:restartNumberingAfterBreak="0">
     <w:nsid w:val="783B401F"/>
     <w:multiLevelType w:val="hybridMultilevel"/>
     <w:tmpl w:val="58401BB2"/>
@@ -7849,7 +8244,7 @@
       </w:rPr>
     </w:lvl>
   </w:abstractNum>
-  <w:abstractNum w:abstractNumId="35" w15:restartNumberingAfterBreak="0">
+  <w:abstractNum w:abstractNumId="39" w15:restartNumberingAfterBreak="0">
     <w:nsid w:val="78AE6CA8"/>
     <w:multiLevelType w:val="hybridMultilevel"/>
     <w:tmpl w:val="C604064E"/>
@@ -7938,113 +8333,241 @@
       </w:pPr>
     </w:lvl>
   </w:abstractNum>
+  <w:abstractNum w:abstractNumId="40" w15:restartNumberingAfterBreak="0">
+    <w:nsid w:val="7BA36CA9"/>
+    <w:multiLevelType w:val="hybridMultilevel"/>
+    <w:tmpl w:val="D256CF98"/>
+    <w:lvl w:ilvl="0" w:tplc="40090001">
+      <w:start w:val="1"/>
+      <w:numFmt w:val="bullet"/>
+      <w:lvlText w:val=""/>
+      <w:lvlJc w:val="left"/>
+      <w:pPr>
+        <w:ind w:left="1800" w:hanging="360"/>
+      </w:pPr>
+      <w:rPr>
+        <w:rFonts w:ascii="Symbol" w:hAnsi="Symbol" w:hint="default"/>
+      </w:rPr>
+    </w:lvl>
+    <w:lvl w:ilvl="1" w:tplc="40090003">
+      <w:start w:val="1"/>
+      <w:numFmt w:val="bullet"/>
+      <w:lvlText w:val="o"/>
+      <w:lvlJc w:val="left"/>
+      <w:pPr>
+        <w:ind w:left="2520" w:hanging="360"/>
+      </w:pPr>
+      <w:rPr>
+        <w:rFonts w:ascii="Courier New" w:hAnsi="Courier New" w:cs="Courier New" w:hint="default"/>
+      </w:rPr>
+    </w:lvl>
+    <w:lvl w:ilvl="2" w:tplc="40090005" w:tentative="1">
+      <w:start w:val="1"/>
+      <w:numFmt w:val="bullet"/>
+      <w:lvlText w:val=""/>
+      <w:lvlJc w:val="left"/>
+      <w:pPr>
+        <w:ind w:left="3240" w:hanging="360"/>
+      </w:pPr>
+      <w:rPr>
+        <w:rFonts w:ascii="Wingdings" w:hAnsi="Wingdings" w:hint="default"/>
+      </w:rPr>
+    </w:lvl>
+    <w:lvl w:ilvl="3" w:tplc="40090001" w:tentative="1">
+      <w:start w:val="1"/>
+      <w:numFmt w:val="bullet"/>
+      <w:lvlText w:val=""/>
+      <w:lvlJc w:val="left"/>
+      <w:pPr>
+        <w:ind w:left="3960" w:hanging="360"/>
+      </w:pPr>
+      <w:rPr>
+        <w:rFonts w:ascii="Symbol" w:hAnsi="Symbol" w:hint="default"/>
+      </w:rPr>
+    </w:lvl>
+    <w:lvl w:ilvl="4" w:tplc="40090003" w:tentative="1">
+      <w:start w:val="1"/>
+      <w:numFmt w:val="bullet"/>
+      <w:lvlText w:val="o"/>
+      <w:lvlJc w:val="left"/>
+      <w:pPr>
+        <w:ind w:left="4680" w:hanging="360"/>
+      </w:pPr>
+      <w:rPr>
+        <w:rFonts w:ascii="Courier New" w:hAnsi="Courier New" w:cs="Courier New" w:hint="default"/>
+      </w:rPr>
+    </w:lvl>
+    <w:lvl w:ilvl="5" w:tplc="40090005" w:tentative="1">
+      <w:start w:val="1"/>
+      <w:numFmt w:val="bullet"/>
+      <w:lvlText w:val=""/>
+      <w:lvlJc w:val="left"/>
+      <w:pPr>
+        <w:ind w:left="5400" w:hanging="360"/>
+      </w:pPr>
+      <w:rPr>
+        <w:rFonts w:ascii="Wingdings" w:hAnsi="Wingdings" w:hint="default"/>
+      </w:rPr>
+    </w:lvl>
+    <w:lvl w:ilvl="6" w:tplc="40090001" w:tentative="1">
+      <w:start w:val="1"/>
+      <w:numFmt w:val="bullet"/>
+      <w:lvlText w:val=""/>
+      <w:lvlJc w:val="left"/>
+      <w:pPr>
+        <w:ind w:left="6120" w:hanging="360"/>
+      </w:pPr>
+      <w:rPr>
+        <w:rFonts w:ascii="Symbol" w:hAnsi="Symbol" w:hint="default"/>
+      </w:rPr>
+    </w:lvl>
+    <w:lvl w:ilvl="7" w:tplc="40090003" w:tentative="1">
+      <w:start w:val="1"/>
+      <w:numFmt w:val="bullet"/>
+      <w:lvlText w:val="o"/>
+      <w:lvlJc w:val="left"/>
+      <w:pPr>
+        <w:ind w:left="6840" w:hanging="360"/>
+      </w:pPr>
+      <w:rPr>
+        <w:rFonts w:ascii="Courier New" w:hAnsi="Courier New" w:cs="Courier New" w:hint="default"/>
+      </w:rPr>
+    </w:lvl>
+    <w:lvl w:ilvl="8" w:tplc="40090005" w:tentative="1">
+      <w:start w:val="1"/>
+      <w:numFmt w:val="bullet"/>
+      <w:lvlText w:val=""/>
+      <w:lvlJc w:val="left"/>
+      <w:pPr>
+        <w:ind w:left="7560" w:hanging="360"/>
+      </w:pPr>
+      <w:rPr>
+        <w:rFonts w:ascii="Wingdings" w:hAnsi="Wingdings" w:hint="default"/>
+      </w:rPr>
+    </w:lvl>
+  </w:abstractNum>
   <w:num w:numId="1" w16cid:durableId="204370094">
+    <w:abstractNumId w:val="32"/>
+  </w:num>
+  <w:num w:numId="2" w16cid:durableId="1531844496">
+    <w:abstractNumId w:val="4"/>
+  </w:num>
+  <w:num w:numId="3" w16cid:durableId="2059430620">
+    <w:abstractNumId w:val="25"/>
+  </w:num>
+  <w:num w:numId="4" w16cid:durableId="276522602">
+    <w:abstractNumId w:val="24"/>
+  </w:num>
+  <w:num w:numId="5" w16cid:durableId="1062798410">
+    <w:abstractNumId w:val="36"/>
+  </w:num>
+  <w:num w:numId="6" w16cid:durableId="1288466693">
+    <w:abstractNumId w:val="7"/>
+  </w:num>
+  <w:num w:numId="7" w16cid:durableId="1045061540">
+    <w:abstractNumId w:val="34"/>
+  </w:num>
+  <w:num w:numId="8" w16cid:durableId="1431657233">
+    <w:abstractNumId w:val="30"/>
+  </w:num>
+  <w:num w:numId="9" w16cid:durableId="2079814716">
+    <w:abstractNumId w:val="39"/>
+  </w:num>
+  <w:num w:numId="10" w16cid:durableId="1581982897">
+    <w:abstractNumId w:val="22"/>
+  </w:num>
+  <w:num w:numId="11" w16cid:durableId="926042146">
+    <w:abstractNumId w:val="20"/>
+  </w:num>
+  <w:num w:numId="12" w16cid:durableId="1647078590">
+    <w:abstractNumId w:val="3"/>
+  </w:num>
+  <w:num w:numId="13" w16cid:durableId="1824154362">
+    <w:abstractNumId w:val="33"/>
+  </w:num>
+  <w:num w:numId="14" w16cid:durableId="1721173951">
+    <w:abstractNumId w:val="31"/>
+  </w:num>
+  <w:num w:numId="15" w16cid:durableId="966661077">
+    <w:abstractNumId w:val="19"/>
+  </w:num>
+  <w:num w:numId="16" w16cid:durableId="1567177949">
+    <w:abstractNumId w:val="12"/>
+  </w:num>
+  <w:num w:numId="17" w16cid:durableId="1990551811">
+    <w:abstractNumId w:val="35"/>
+  </w:num>
+  <w:num w:numId="18" w16cid:durableId="1802770509">
+    <w:abstractNumId w:val="38"/>
+  </w:num>
+  <w:num w:numId="19" w16cid:durableId="89816213">
+    <w:abstractNumId w:val="16"/>
+  </w:num>
+  <w:num w:numId="20" w16cid:durableId="706177755">
+    <w:abstractNumId w:val="13"/>
+  </w:num>
+  <w:num w:numId="21" w16cid:durableId="2029259252">
+    <w:abstractNumId w:val="5"/>
+  </w:num>
+  <w:num w:numId="22" w16cid:durableId="1673677246">
+    <w:abstractNumId w:val="6"/>
+  </w:num>
+  <w:num w:numId="23" w16cid:durableId="900604938">
+    <w:abstractNumId w:val="18"/>
+  </w:num>
+  <w:num w:numId="24" w16cid:durableId="19862231">
+    <w:abstractNumId w:val="2"/>
+  </w:num>
+  <w:num w:numId="25" w16cid:durableId="1877422764">
+    <w:abstractNumId w:val="11"/>
+  </w:num>
+  <w:num w:numId="26" w16cid:durableId="1417945128">
+    <w:abstractNumId w:val="26"/>
+  </w:num>
+  <w:num w:numId="27" w16cid:durableId="363022974">
+    <w:abstractNumId w:val="8"/>
+  </w:num>
+  <w:num w:numId="28" w16cid:durableId="1809741360">
     <w:abstractNumId w:val="29"/>
   </w:num>
-  <w:num w:numId="2" w16cid:durableId="1531844496">
-    <w:abstractNumId w:val="2"/>
+  <w:num w:numId="29" w16cid:durableId="1238318639">
+    <w:abstractNumId w:val="28"/>
   </w:num>
-  <w:num w:numId="3" w16cid:durableId="2059430620">
-    <w:abstractNumId w:val="22"/>
+  <w:num w:numId="30" w16cid:durableId="524946233">
+    <w:abstractNumId w:val="23"/>
   </w:num>
-  <w:num w:numId="4" w16cid:durableId="276522602">
+  <w:num w:numId="31" w16cid:durableId="1897086397">
+    <w:abstractNumId w:val="27"/>
+  </w:num>
+  <w:num w:numId="32" w16cid:durableId="938102940">
+    <w:abstractNumId w:val="15"/>
+  </w:num>
+  <w:num w:numId="33" w16cid:durableId="1455169551">
+    <w:abstractNumId w:val="10"/>
+  </w:num>
+  <w:num w:numId="34" w16cid:durableId="298416980">
+    <w:abstractNumId w:val="9"/>
+  </w:num>
+  <w:num w:numId="35" w16cid:durableId="1116829166">
+    <w:abstractNumId w:val="14"/>
+  </w:num>
+  <w:num w:numId="36" w16cid:durableId="1544632216">
+    <w:abstractNumId w:val="17"/>
+  </w:num>
+  <w:num w:numId="37" w16cid:durableId="1110586417">
+    <w:abstractNumId w:val="0"/>
+  </w:num>
+  <w:num w:numId="38" w16cid:durableId="1270702906">
+    <w:abstractNumId w:val="40"/>
+  </w:num>
+  <w:num w:numId="39" w16cid:durableId="1891066384">
     <w:abstractNumId w:val="21"/>
   </w:num>
-  <w:num w:numId="5" w16cid:durableId="1062798410">
-    <w:abstractNumId w:val="33"/>
-  </w:num>
-  <w:num w:numId="6" w16cid:durableId="1288466693">
-    <w:abstractNumId w:val="5"/>
-  </w:num>
-  <w:num w:numId="7" w16cid:durableId="1045061540">
-    <w:abstractNumId w:val="31"/>
-  </w:num>
-  <w:num w:numId="8" w16cid:durableId="1431657233">
-    <w:abstractNumId w:val="27"/>
-  </w:num>
-  <w:num w:numId="9" w16cid:durableId="2079814716">
-    <w:abstractNumId w:val="35"/>
-  </w:num>
-  <w:num w:numId="10" w16cid:durableId="1581982897">
-    <w:abstractNumId w:val="19"/>
-  </w:num>
-  <w:num w:numId="11" w16cid:durableId="926042146">
-    <w:abstractNumId w:val="18"/>
-  </w:num>
-  <w:num w:numId="12" w16cid:durableId="1647078590">
+  <w:num w:numId="40" w16cid:durableId="390813040">
     <w:abstractNumId w:val="1"/>
   </w:num>
-  <w:num w:numId="13" w16cid:durableId="1824154362">
-    <w:abstractNumId w:val="30"/>
-  </w:num>
-  <w:num w:numId="14" w16cid:durableId="1721173951">
-    <w:abstractNumId w:val="28"/>
-  </w:num>
-  <w:num w:numId="15" w16cid:durableId="966661077">
-    <w:abstractNumId w:val="17"/>
-  </w:num>
-  <w:num w:numId="16" w16cid:durableId="1567177949">
-    <w:abstractNumId w:val="10"/>
-  </w:num>
-  <w:num w:numId="17" w16cid:durableId="1990551811">
-    <w:abstractNumId w:val="32"/>
-  </w:num>
-  <w:num w:numId="18" w16cid:durableId="1802770509">
-    <w:abstractNumId w:val="34"/>
-  </w:num>
-  <w:num w:numId="19" w16cid:durableId="89816213">
-    <w:abstractNumId w:val="14"/>
-  </w:num>
-  <w:num w:numId="20" w16cid:durableId="706177755">
-    <w:abstractNumId w:val="11"/>
-  </w:num>
-  <w:num w:numId="21" w16cid:durableId="2029259252">
-    <w:abstractNumId w:val="3"/>
-  </w:num>
-  <w:num w:numId="22" w16cid:durableId="1673677246">
-    <w:abstractNumId w:val="4"/>
-  </w:num>
-  <w:num w:numId="23" w16cid:durableId="900604938">
-    <w:abstractNumId w:val="16"/>
-  </w:num>
-  <w:num w:numId="24" w16cid:durableId="19862231">
-    <w:abstractNumId w:val="0"/>
-  </w:num>
-  <w:num w:numId="25" w16cid:durableId="1877422764">
-    <w:abstractNumId w:val="9"/>
-  </w:num>
-  <w:num w:numId="26" w16cid:durableId="1417945128">
-    <w:abstractNumId w:val="23"/>
-  </w:num>
-  <w:num w:numId="27" w16cid:durableId="363022974">
-    <w:abstractNumId w:val="6"/>
-  </w:num>
-  <w:num w:numId="28" w16cid:durableId="1809741360">
-    <w:abstractNumId w:val="26"/>
-  </w:num>
-  <w:num w:numId="29" w16cid:durableId="1238318639">
-    <w:abstractNumId w:val="25"/>
-  </w:num>
-  <w:num w:numId="30" w16cid:durableId="524946233">
-    <w:abstractNumId w:val="20"/>
-  </w:num>
-  <w:num w:numId="31" w16cid:durableId="1897086397">
-    <w:abstractNumId w:val="24"/>
-  </w:num>
-  <w:num w:numId="32" w16cid:durableId="938102940">
-    <w:abstractNumId w:val="13"/>
-  </w:num>
-  <w:num w:numId="33" w16cid:durableId="1455169551">
-    <w:abstractNumId w:val="8"/>
-  </w:num>
-  <w:num w:numId="34" w16cid:durableId="298416980">
-    <w:abstractNumId w:val="7"/>
-  </w:num>
-  <w:num w:numId="35" w16cid:durableId="1116829166">
-    <w:abstractNumId w:val="12"/>
-  </w:num>
-  <w:num w:numId="36" w16cid:durableId="1544632216">
-    <w:abstractNumId w:val="15"/>
+  <w:num w:numId="41" w16cid:durableId="1387604757">
+    <w:abstractNumId w:val="37"/>
   </w:num>
 </w:numbering>
 </file>

</xml_diff>